<commit_message>
Mise a jour rapport d'analyse
</commit_message>
<xml_diff>
--- a/Documentation/Rapport Projet SGBD.docx
+++ b/Documentation/Rapport Projet SGBD.docx
@@ -436,7 +436,7 @@
                         <a:effectLst/>
                         <a:extLst>
                           <a:ext uri="{C572A759-6A51-4108-AA02-DFA0A04FC94B}">
-                            <ma14:wrappingTextBoxFlag xmlns="" xmlns:mo="http://schemas.microsoft.com/office/mac/office/2008/main" xmlns:mv="urn:schemas-microsoft-com:mac:vml" xmlns:o="urn:schemas-microsoft-com:office:office" xmlns:v="urn:schemas-microsoft-com:vml" xmlns:w10="urn:schemas-microsoft-com:office:word" xmlns:w="http://schemas.openxmlformats.org/wordprocessingml/2006/main" xmlns:ma14="http://schemas.microsoft.com/office/mac/drawingml/2011/main"/>
+                            <ma14:wrappingTextBoxFlag xmlns:ma14="http://schemas.microsoft.com/office/mac/drawingml/2011/main" xmlns:w="http://schemas.openxmlformats.org/wordprocessingml/2006/main" xmlns:w10="urn:schemas-microsoft-com:office:word" xmlns:v="urn:schemas-microsoft-com:vml" xmlns:o="urn:schemas-microsoft-com:office:office" xmlns:mv="urn:schemas-microsoft-com:mac:vml" xmlns:mo="http://schemas.microsoft.com/office/mac/office/2008/main" xmlns=""/>
                           </a:ext>
                         </a:extLst>
                       </wps:spPr>
@@ -567,7 +567,7 @@
                         <a:effectLst/>
                         <a:extLst>
                           <a:ext uri="{C572A759-6A51-4108-AA02-DFA0A04FC94B}">
-                            <ma14:wrappingTextBoxFlag xmlns="" xmlns:mo="http://schemas.microsoft.com/office/mac/office/2008/main" xmlns:mv="urn:schemas-microsoft-com:mac:vml" xmlns:o="urn:schemas-microsoft-com:office:office" xmlns:v="urn:schemas-microsoft-com:vml" xmlns:w10="urn:schemas-microsoft-com:office:word" xmlns:w="http://schemas.openxmlformats.org/wordprocessingml/2006/main" xmlns:ma14="http://schemas.microsoft.com/office/mac/drawingml/2011/main"/>
+                            <ma14:wrappingTextBoxFlag xmlns:ma14="http://schemas.microsoft.com/office/mac/drawingml/2011/main" xmlns:w="http://schemas.openxmlformats.org/wordprocessingml/2006/main" xmlns:w10="urn:schemas-microsoft-com:office:word" xmlns:v="urn:schemas-microsoft-com:vml" xmlns:o="urn:schemas-microsoft-com:office:office" xmlns:mv="urn:schemas-microsoft-com:mac:vml" xmlns:mo="http://schemas.microsoft.com/office/mac/office/2008/main" xmlns=""/>
                           </a:ext>
                         </a:extLst>
                       </wps:spPr>
@@ -2002,8 +2002,6 @@
             <w:jc w:val="both"/>
           </w:pPr>
         </w:p>
-        <w:bookmarkStart w:id="0" w:name="_GoBack" w:displacedByCustomXml="next"/>
-        <w:bookmarkEnd w:id="0" w:displacedByCustomXml="next"/>
       </w:sdtContent>
     </w:sdt>
     <w:p>
@@ -2024,12 +2022,12 @@
         <w:pStyle w:val="Titre1"/>
         <w:jc w:val="both"/>
       </w:pPr>
-      <w:bookmarkStart w:id="1" w:name="_Toc471977094"/>
+      <w:bookmarkStart w:id="0" w:name="_Toc471977094"/>
       <w:r>
         <w:lastRenderedPageBreak/>
         <w:t>Cas d’étude</w:t>
       </w:r>
-      <w:bookmarkEnd w:id="1"/>
+      <w:bookmarkEnd w:id="0"/>
     </w:p>
     <w:p>
       <w:pPr>
@@ -2130,13 +2128,8 @@
       <w:r>
         <w:t xml:space="preserve">2 DAL. Une en ADO et l’autre utilisant </w:t>
       </w:r>
-      <w:proofErr w:type="spellStart"/>
-      <w:r>
-        <w:t>Entity</w:t>
-      </w:r>
-      <w:proofErr w:type="spellEnd"/>
-      <w:r>
-        <w:t xml:space="preserve"> Framework</w:t>
+      <w:r>
+        <w:t>Entity Framework</w:t>
       </w:r>
       <w:r>
         <w:t>.</w:t>
@@ -2165,13 +2158,8 @@
         <w:jc w:val="both"/>
       </w:pPr>
       <w:r>
-        <w:t xml:space="preserve">Une Librairie </w:t>
-      </w:r>
-      <w:proofErr w:type="spellStart"/>
-      <w:r>
-        <w:t>Entities</w:t>
-      </w:r>
-      <w:proofErr w:type="spellEnd"/>
+        <w:t>Une Librairie Entities</w:t>
+      </w:r>
     </w:p>
     <w:p>
       <w:pPr>
@@ -2183,13 +2171,8 @@
         <w:jc w:val="both"/>
       </w:pPr>
       <w:r>
-        <w:t xml:space="preserve">Une Librairie </w:t>
-      </w:r>
-      <w:proofErr w:type="spellStart"/>
-      <w:r>
-        <w:t>Error</w:t>
-      </w:r>
-      <w:proofErr w:type="spellEnd"/>
+        <w:t>Une Librairie Error</w:t>
+      </w:r>
     </w:p>
     <w:p>
       <w:pPr>
@@ -2209,15 +2192,7 @@
         <w:jc w:val="both"/>
       </w:pPr>
       <w:r>
-        <w:t xml:space="preserve">L’application Client sera quant à elle composée d’une application </w:t>
-      </w:r>
-      <w:proofErr w:type="spellStart"/>
-      <w:r>
-        <w:t>WinForms</w:t>
-      </w:r>
-      <w:proofErr w:type="spellEnd"/>
-      <w:r>
-        <w:t xml:space="preserve"> liée au service WCF de l’application serveur.</w:t>
+        <w:t>L’application Client sera quant à elle composée d’une application WinForms liée au service WCF de l’application serveur.</w:t>
       </w:r>
     </w:p>
     <w:p>
@@ -2249,13 +2224,8 @@
         </w:numPr>
       </w:pPr>
       <w:r>
-        <w:t xml:space="preserve">Ajouter un livre par son ISBN via l’API </w:t>
-      </w:r>
-      <w:proofErr w:type="spellStart"/>
-      <w:r>
-        <w:t>GoogleBooks</w:t>
-      </w:r>
-      <w:proofErr w:type="spellEnd"/>
+        <w:t>Ajouter un livre par son ISBN via l’API GoogleBooks</w:t>
+      </w:r>
     </w:p>
     <w:p>
       <w:pPr>
@@ -2390,12 +2360,12 @@
         <w:pStyle w:val="Titre1"/>
         <w:jc w:val="both"/>
       </w:pPr>
-      <w:bookmarkStart w:id="2" w:name="_Toc471977095"/>
+      <w:bookmarkStart w:id="1" w:name="_Toc471977095"/>
       <w:r>
         <w:lastRenderedPageBreak/>
         <w:t>Schéma Entité-association</w:t>
       </w:r>
-      <w:bookmarkEnd w:id="2"/>
+      <w:bookmarkEnd w:id="1"/>
     </w:p>
     <w:p>
       <w:r>
@@ -2451,23 +2421,23 @@
         <w:pStyle w:val="Titre2"/>
         <w:jc w:val="both"/>
       </w:pPr>
-      <w:bookmarkStart w:id="3" w:name="_Toc471977096"/>
+      <w:bookmarkStart w:id="2" w:name="_Toc471977096"/>
       <w:r>
         <w:lastRenderedPageBreak/>
         <w:t>Analyse du schéma</w:t>
       </w:r>
-      <w:bookmarkEnd w:id="3"/>
+      <w:bookmarkEnd w:id="2"/>
     </w:p>
     <w:p>
       <w:pPr>
         <w:pStyle w:val="Titre2"/>
         <w:jc w:val="both"/>
       </w:pPr>
-      <w:bookmarkStart w:id="4" w:name="_Toc471977097"/>
+      <w:bookmarkStart w:id="3" w:name="_Toc471977097"/>
       <w:r>
         <w:t>Contraintes d’intégrité</w:t>
       </w:r>
-      <w:bookmarkEnd w:id="4"/>
+      <w:bookmarkEnd w:id="3"/>
     </w:p>
     <w:p>
       <w:pPr>
@@ -2827,12 +2797,12 @@
         <w:pStyle w:val="Titre1"/>
         <w:jc w:val="both"/>
       </w:pPr>
-      <w:bookmarkStart w:id="5" w:name="_Toc471977098"/>
+      <w:bookmarkStart w:id="4" w:name="_Toc471977098"/>
       <w:r>
         <w:lastRenderedPageBreak/>
         <w:t>Schéma relationnel</w:t>
       </w:r>
-      <w:bookmarkEnd w:id="5"/>
+      <w:bookmarkEnd w:id="4"/>
     </w:p>
     <w:p>
       <w:r>
@@ -2888,12 +2858,12 @@
         <w:pStyle w:val="Titre1"/>
         <w:jc w:val="both"/>
       </w:pPr>
-      <w:bookmarkStart w:id="6" w:name="_Toc471977099"/>
+      <w:bookmarkStart w:id="5" w:name="_Toc471977099"/>
       <w:r>
         <w:lastRenderedPageBreak/>
         <w:t>Schéma applicatif</w:t>
       </w:r>
-      <w:bookmarkEnd w:id="6"/>
+      <w:bookmarkEnd w:id="5"/>
     </w:p>
     <w:p>
       <w:r>
@@ -2944,27 +2914,661 @@
         </w:drawing>
       </w:r>
     </w:p>
+    <w:p>
+      <w:pPr>
+        <w:pStyle w:val="Titre1"/>
+      </w:pPr>
+      <w:r>
+        <w:t>Sécurité</w:t>
+      </w:r>
+    </w:p>
+    <w:p>
+      <w:r>
+        <w:t xml:space="preserve">L’application de gestion a été conçue sur deux axes majeurs « administrateur » et  « lecteur ». </w:t>
+      </w:r>
+      <w:proofErr w:type="gramStart"/>
+      <w:r>
+        <w:t>pour</w:t>
+      </w:r>
+      <w:proofErr w:type="gramEnd"/>
+      <w:r>
+        <w:t xml:space="preserve"> assurer une bonne sécurité et bonne protection de données, nous avons opté a n’autorisez l’accès a notre base de donnée qu’à travers des procédures stockées, et ce sous le schéma respectif de chaque type d’utilisateur qui a été aussi conçu pour cette fin. </w:t>
+      </w:r>
+    </w:p>
+    <w:p>
+      <w:r>
+        <w:t xml:space="preserve">Au niveau de la gestion des </w:t>
+      </w:r>
+      <w:r>
+        <w:t>connexions</w:t>
+      </w:r>
+      <w:r>
+        <w:t xml:space="preserve"> à la base des données, tous les utilisateurs de type « lecteur » utilisent une ‘’connectionstring’’ </w:t>
+      </w:r>
+      <w:r>
+        <w:t>préalablement établie pour permettre la connexion en mode</w:t>
+      </w:r>
+      <w:r>
+        <w:t xml:space="preserve"> lecteur. Ainsi que les utilisateurs de type « administrateur »  utilisent celle </w:t>
+      </w:r>
+      <w:r>
+        <w:t>qui permet la connexion en mode administrateur.</w:t>
+      </w:r>
+    </w:p>
+    <w:p>
+      <w:r>
+        <w:t>Dans le tableau suivants on trouve la liste des utilisateurs qui peuvent accéder a la base de données et leurs type d’utilisateur ;</w:t>
+      </w:r>
+    </w:p>
+    <w:tbl>
+      <w:tblPr>
+        <w:tblStyle w:val="Grilledutableau"/>
+        <w:tblW w:w="0" w:type="auto"/>
+        <w:tblInd w:w="0" w:type="dxa"/>
+        <w:tblLook w:val="04A0" w:firstRow="1" w:lastRow="0" w:firstColumn="1" w:lastColumn="0" w:noHBand="0" w:noVBand="1"/>
+      </w:tblPr>
+      <w:tblGrid>
+        <w:gridCol w:w="2407"/>
+        <w:gridCol w:w="2407"/>
+        <w:gridCol w:w="2407"/>
+        <w:gridCol w:w="2407"/>
+      </w:tblGrid>
+      <w:tr>
+        <w:trPr>
+          <w:trHeight w:val="523"/>
+        </w:trPr>
+        <w:tc>
+          <w:tcPr>
+            <w:tcW w:w="2407" w:type="dxa"/>
+          </w:tcPr>
+          <w:p>
+            <w:pPr>
+              <w:jc w:val="center"/>
+            </w:pPr>
+            <w:r>
+              <w:t>Utilisateur</w:t>
+            </w:r>
+          </w:p>
+        </w:tc>
+        <w:tc>
+          <w:tcPr>
+            <w:tcW w:w="2407" w:type="dxa"/>
+          </w:tcPr>
+          <w:p>
+            <w:pPr>
+              <w:jc w:val="center"/>
+            </w:pPr>
+            <w:r>
+              <w:t>Type</w:t>
+            </w:r>
+          </w:p>
+        </w:tc>
+        <w:tc>
+          <w:tcPr>
+            <w:tcW w:w="2407" w:type="dxa"/>
+          </w:tcPr>
+          <w:p>
+            <w:pPr>
+              <w:jc w:val="center"/>
+            </w:pPr>
+            <w:r>
+              <w:t>Nom d’utilisateur</w:t>
+            </w:r>
+          </w:p>
+        </w:tc>
+        <w:tc>
+          <w:tcPr>
+            <w:tcW w:w="2407" w:type="dxa"/>
+          </w:tcPr>
+          <w:p>
+            <w:pPr>
+              <w:jc w:val="center"/>
+            </w:pPr>
+            <w:r>
+              <w:t>Mot de passe</w:t>
+            </w:r>
+          </w:p>
+        </w:tc>
+      </w:tr>
+      <w:tr>
+        <w:tc>
+          <w:tcPr>
+            <w:tcW w:w="2407" w:type="dxa"/>
+          </w:tcPr>
+          <w:p>
+            <w:pPr>
+              <w:jc w:val="center"/>
+              <w:rPr>
+                <w:sz w:val="26"/>
+                <w:szCs w:val="26"/>
+              </w:rPr>
+            </w:pPr>
+            <w:r>
+              <w:rPr>
+                <w:sz w:val="26"/>
+                <w:szCs w:val="26"/>
+              </w:rPr>
+              <w:t>Toto</w:t>
+            </w:r>
+          </w:p>
+        </w:tc>
+        <w:tc>
+          <w:tcPr>
+            <w:tcW w:w="2407" w:type="dxa"/>
+          </w:tcPr>
+          <w:p>
+            <w:pPr>
+              <w:jc w:val="center"/>
+              <w:rPr>
+                <w:sz w:val="26"/>
+                <w:szCs w:val="26"/>
+              </w:rPr>
+            </w:pPr>
+            <w:r>
+              <w:rPr>
+                <w:sz w:val="26"/>
+                <w:szCs w:val="26"/>
+              </w:rPr>
+              <w:t>Administrateur</w:t>
+            </w:r>
+          </w:p>
+        </w:tc>
+        <w:tc>
+          <w:tcPr>
+            <w:tcW w:w="2407" w:type="dxa"/>
+          </w:tcPr>
+          <w:p>
+            <w:pPr>
+              <w:jc w:val="center"/>
+              <w:rPr>
+                <w:sz w:val="26"/>
+                <w:szCs w:val="26"/>
+              </w:rPr>
+            </w:pPr>
+            <w:r>
+              <w:rPr>
+                <w:sz w:val="26"/>
+                <w:szCs w:val="26"/>
+              </w:rPr>
+              <w:t>toto</w:t>
+            </w:r>
+          </w:p>
+        </w:tc>
+        <w:tc>
+          <w:tcPr>
+            <w:tcW w:w="2407" w:type="dxa"/>
+          </w:tcPr>
+          <w:p>
+            <w:pPr>
+              <w:jc w:val="center"/>
+              <w:rPr>
+                <w:sz w:val="26"/>
+                <w:szCs w:val="26"/>
+              </w:rPr>
+            </w:pPr>
+            <w:r>
+              <w:rPr>
+                <w:sz w:val="26"/>
+                <w:szCs w:val="26"/>
+              </w:rPr>
+              <w:t>toto</w:t>
+            </w:r>
+          </w:p>
+        </w:tc>
+      </w:tr>
+      <w:tr>
+        <w:tc>
+          <w:tcPr>
+            <w:tcW w:w="2407" w:type="dxa"/>
+          </w:tcPr>
+          <w:p>
+            <w:pPr>
+              <w:jc w:val="center"/>
+              <w:rPr>
+                <w:sz w:val="26"/>
+                <w:szCs w:val="26"/>
+              </w:rPr>
+            </w:pPr>
+            <w:r>
+              <w:rPr>
+                <w:sz w:val="26"/>
+                <w:szCs w:val="26"/>
+              </w:rPr>
+              <w:t>Admin</w:t>
+            </w:r>
+          </w:p>
+        </w:tc>
+        <w:tc>
+          <w:tcPr>
+            <w:tcW w:w="2407" w:type="dxa"/>
+          </w:tcPr>
+          <w:p>
+            <w:pPr>
+              <w:jc w:val="center"/>
+              <w:rPr>
+                <w:sz w:val="26"/>
+                <w:szCs w:val="26"/>
+              </w:rPr>
+            </w:pPr>
+            <w:r>
+              <w:rPr>
+                <w:sz w:val="26"/>
+                <w:szCs w:val="26"/>
+              </w:rPr>
+              <w:t>Administrateur</w:t>
+            </w:r>
+          </w:p>
+        </w:tc>
+        <w:tc>
+          <w:tcPr>
+            <w:tcW w:w="2407" w:type="dxa"/>
+          </w:tcPr>
+          <w:p>
+            <w:pPr>
+              <w:jc w:val="center"/>
+              <w:rPr>
+                <w:sz w:val="26"/>
+                <w:szCs w:val="26"/>
+              </w:rPr>
+            </w:pPr>
+            <w:r>
+              <w:rPr>
+                <w:sz w:val="26"/>
+                <w:szCs w:val="26"/>
+              </w:rPr>
+              <w:t>admin</w:t>
+            </w:r>
+          </w:p>
+        </w:tc>
+        <w:tc>
+          <w:tcPr>
+            <w:tcW w:w="2407" w:type="dxa"/>
+          </w:tcPr>
+          <w:p>
+            <w:pPr>
+              <w:jc w:val="center"/>
+              <w:rPr>
+                <w:sz w:val="26"/>
+                <w:szCs w:val="26"/>
+              </w:rPr>
+            </w:pPr>
+            <w:r>
+              <w:rPr>
+                <w:sz w:val="26"/>
+                <w:szCs w:val="26"/>
+              </w:rPr>
+              <w:t>admin</w:t>
+            </w:r>
+          </w:p>
+        </w:tc>
+      </w:tr>
+      <w:tr>
+        <w:tc>
+          <w:tcPr>
+            <w:tcW w:w="2407" w:type="dxa"/>
+          </w:tcPr>
+          <w:p>
+            <w:pPr>
+              <w:jc w:val="center"/>
+              <w:rPr>
+                <w:sz w:val="26"/>
+                <w:szCs w:val="26"/>
+              </w:rPr>
+            </w:pPr>
+            <w:r>
+              <w:rPr>
+                <w:sz w:val="26"/>
+                <w:szCs w:val="26"/>
+              </w:rPr>
+              <w:t>Farid</w:t>
+            </w:r>
+          </w:p>
+        </w:tc>
+        <w:tc>
+          <w:tcPr>
+            <w:tcW w:w="2407" w:type="dxa"/>
+          </w:tcPr>
+          <w:p>
+            <w:pPr>
+              <w:jc w:val="center"/>
+              <w:rPr>
+                <w:sz w:val="26"/>
+                <w:szCs w:val="26"/>
+              </w:rPr>
+            </w:pPr>
+            <w:r>
+              <w:rPr>
+                <w:sz w:val="26"/>
+                <w:szCs w:val="26"/>
+              </w:rPr>
+              <w:t>Lecteur</w:t>
+            </w:r>
+          </w:p>
+        </w:tc>
+        <w:tc>
+          <w:tcPr>
+            <w:tcW w:w="2407" w:type="dxa"/>
+          </w:tcPr>
+          <w:p>
+            <w:pPr>
+              <w:jc w:val="center"/>
+              <w:rPr>
+                <w:sz w:val="26"/>
+                <w:szCs w:val="26"/>
+              </w:rPr>
+            </w:pPr>
+            <w:r>
+              <w:rPr>
+                <w:sz w:val="26"/>
+                <w:szCs w:val="26"/>
+              </w:rPr>
+              <w:t>farid</w:t>
+            </w:r>
+          </w:p>
+        </w:tc>
+        <w:tc>
+          <w:tcPr>
+            <w:tcW w:w="2407" w:type="dxa"/>
+          </w:tcPr>
+          <w:p>
+            <w:pPr>
+              <w:jc w:val="center"/>
+              <w:rPr>
+                <w:sz w:val="26"/>
+                <w:szCs w:val="26"/>
+              </w:rPr>
+            </w:pPr>
+            <w:r>
+              <w:rPr>
+                <w:sz w:val="26"/>
+                <w:szCs w:val="26"/>
+              </w:rPr>
+              <w:t>farid</w:t>
+            </w:r>
+          </w:p>
+        </w:tc>
+      </w:tr>
+      <w:tr>
+        <w:tc>
+          <w:tcPr>
+            <w:tcW w:w="2407" w:type="dxa"/>
+          </w:tcPr>
+          <w:p>
+            <w:pPr>
+              <w:jc w:val="center"/>
+              <w:rPr>
+                <w:sz w:val="26"/>
+                <w:szCs w:val="26"/>
+              </w:rPr>
+            </w:pPr>
+            <w:r>
+              <w:rPr>
+                <w:sz w:val="26"/>
+                <w:szCs w:val="26"/>
+              </w:rPr>
+              <w:t>Simon</w:t>
+            </w:r>
+          </w:p>
+        </w:tc>
+        <w:tc>
+          <w:tcPr>
+            <w:tcW w:w="2407" w:type="dxa"/>
+          </w:tcPr>
+          <w:p>
+            <w:pPr>
+              <w:jc w:val="center"/>
+              <w:rPr>
+                <w:sz w:val="26"/>
+                <w:szCs w:val="26"/>
+              </w:rPr>
+            </w:pPr>
+            <w:r>
+              <w:rPr>
+                <w:sz w:val="26"/>
+                <w:szCs w:val="26"/>
+              </w:rPr>
+              <w:t>Lecteur</w:t>
+            </w:r>
+          </w:p>
+        </w:tc>
+        <w:tc>
+          <w:tcPr>
+            <w:tcW w:w="2407" w:type="dxa"/>
+          </w:tcPr>
+          <w:p>
+            <w:pPr>
+              <w:jc w:val="center"/>
+              <w:rPr>
+                <w:sz w:val="26"/>
+                <w:szCs w:val="26"/>
+              </w:rPr>
+            </w:pPr>
+            <w:r>
+              <w:rPr>
+                <w:sz w:val="26"/>
+                <w:szCs w:val="26"/>
+              </w:rPr>
+              <w:t>simon</w:t>
+            </w:r>
+          </w:p>
+        </w:tc>
+        <w:tc>
+          <w:tcPr>
+            <w:tcW w:w="2407" w:type="dxa"/>
+          </w:tcPr>
+          <w:p>
+            <w:pPr>
+              <w:jc w:val="center"/>
+              <w:rPr>
+                <w:sz w:val="26"/>
+                <w:szCs w:val="26"/>
+              </w:rPr>
+            </w:pPr>
+            <w:r>
+              <w:rPr>
+                <w:sz w:val="26"/>
+                <w:szCs w:val="26"/>
+              </w:rPr>
+              <w:t xml:space="preserve">simon </w:t>
+            </w:r>
+          </w:p>
+        </w:tc>
+      </w:tr>
+      <w:tr>
+        <w:tc>
+          <w:tcPr>
+            <w:tcW w:w="2407" w:type="dxa"/>
+          </w:tcPr>
+          <w:p>
+            <w:pPr>
+              <w:jc w:val="center"/>
+              <w:rPr>
+                <w:sz w:val="26"/>
+                <w:szCs w:val="26"/>
+              </w:rPr>
+            </w:pPr>
+            <w:r>
+              <w:rPr>
+                <w:sz w:val="26"/>
+                <w:szCs w:val="26"/>
+              </w:rPr>
+              <w:t>Gerard</w:t>
+            </w:r>
+          </w:p>
+        </w:tc>
+        <w:tc>
+          <w:tcPr>
+            <w:tcW w:w="2407" w:type="dxa"/>
+          </w:tcPr>
+          <w:p>
+            <w:pPr>
+              <w:jc w:val="center"/>
+              <w:rPr>
+                <w:sz w:val="26"/>
+                <w:szCs w:val="26"/>
+              </w:rPr>
+            </w:pPr>
+            <w:r>
+              <w:rPr>
+                <w:sz w:val="26"/>
+                <w:szCs w:val="26"/>
+              </w:rPr>
+              <w:t>Lecteur</w:t>
+            </w:r>
+          </w:p>
+        </w:tc>
+        <w:tc>
+          <w:tcPr>
+            <w:tcW w:w="2407" w:type="dxa"/>
+          </w:tcPr>
+          <w:p>
+            <w:pPr>
+              <w:jc w:val="center"/>
+              <w:rPr>
+                <w:sz w:val="26"/>
+                <w:szCs w:val="26"/>
+              </w:rPr>
+            </w:pPr>
+            <w:r>
+              <w:rPr>
+                <w:sz w:val="26"/>
+                <w:szCs w:val="26"/>
+              </w:rPr>
+              <w:t>gerard</w:t>
+            </w:r>
+          </w:p>
+        </w:tc>
+        <w:tc>
+          <w:tcPr>
+            <w:tcW w:w="2407" w:type="dxa"/>
+          </w:tcPr>
+          <w:p>
+            <w:pPr>
+              <w:jc w:val="center"/>
+              <w:rPr>
+                <w:sz w:val="26"/>
+                <w:szCs w:val="26"/>
+              </w:rPr>
+            </w:pPr>
+            <w:r>
+              <w:rPr>
+                <w:sz w:val="26"/>
+                <w:szCs w:val="26"/>
+              </w:rPr>
+              <w:t>gerard</w:t>
+            </w:r>
+          </w:p>
+        </w:tc>
+      </w:tr>
+      <w:tr>
+        <w:tc>
+          <w:tcPr>
+            <w:tcW w:w="2407" w:type="dxa"/>
+          </w:tcPr>
+          <w:p>
+            <w:pPr>
+              <w:jc w:val="center"/>
+              <w:rPr>
+                <w:sz w:val="26"/>
+                <w:szCs w:val="26"/>
+              </w:rPr>
+            </w:pPr>
+            <w:r>
+              <w:rPr>
+                <w:sz w:val="26"/>
+                <w:szCs w:val="26"/>
+              </w:rPr>
+              <w:t>Etienne</w:t>
+            </w:r>
+          </w:p>
+        </w:tc>
+        <w:tc>
+          <w:tcPr>
+            <w:tcW w:w="2407" w:type="dxa"/>
+          </w:tcPr>
+          <w:p>
+            <w:pPr>
+              <w:jc w:val="center"/>
+              <w:rPr>
+                <w:sz w:val="26"/>
+                <w:szCs w:val="26"/>
+              </w:rPr>
+            </w:pPr>
+            <w:r>
+              <w:rPr>
+                <w:sz w:val="26"/>
+                <w:szCs w:val="26"/>
+              </w:rPr>
+              <w:t>Lecteur</w:t>
+            </w:r>
+          </w:p>
+        </w:tc>
+        <w:tc>
+          <w:tcPr>
+            <w:tcW w:w="2407" w:type="dxa"/>
+          </w:tcPr>
+          <w:p>
+            <w:pPr>
+              <w:jc w:val="center"/>
+              <w:rPr>
+                <w:sz w:val="26"/>
+                <w:szCs w:val="26"/>
+              </w:rPr>
+            </w:pPr>
+            <w:r>
+              <w:rPr>
+                <w:sz w:val="26"/>
+                <w:szCs w:val="26"/>
+              </w:rPr>
+              <w:t>etienne</w:t>
+            </w:r>
+          </w:p>
+        </w:tc>
+        <w:tc>
+          <w:tcPr>
+            <w:tcW w:w="2407" w:type="dxa"/>
+          </w:tcPr>
+          <w:p>
+            <w:pPr>
+              <w:jc w:val="center"/>
+              <w:rPr>
+                <w:sz w:val="26"/>
+                <w:szCs w:val="26"/>
+              </w:rPr>
+            </w:pPr>
+            <w:r>
+              <w:rPr>
+                <w:sz w:val="26"/>
+                <w:szCs w:val="26"/>
+              </w:rPr>
+              <w:t>etienne</w:t>
+            </w:r>
+          </w:p>
+        </w:tc>
+      </w:tr>
+    </w:tbl>
     <w:p/>
     <w:p>
       <w:pPr>
         <w:pStyle w:val="Titre1"/>
         <w:jc w:val="both"/>
       </w:pPr>
-      <w:bookmarkStart w:id="7" w:name="_Toc471977100"/>
-      <w:r>
+      <w:bookmarkStart w:id="6" w:name="_Toc471977100"/>
+      <w:r>
+        <w:lastRenderedPageBreak/>
         <w:t>Présentation graphique</w:t>
       </w:r>
+      <w:bookmarkEnd w:id="6"/>
+    </w:p>
+    <w:p>
+      <w:pPr>
+        <w:pStyle w:val="Titre2"/>
+      </w:pPr>
+      <w:bookmarkStart w:id="7" w:name="_Toc471977101"/>
+      <w:r>
+        <w:t>Winform : Choix du mode de connexion</w:t>
+      </w:r>
       <w:bookmarkEnd w:id="7"/>
-    </w:p>
-    <w:p>
-      <w:pPr>
-        <w:pStyle w:val="Titre2"/>
-      </w:pPr>
-      <w:bookmarkStart w:id="8" w:name="_Toc471977101"/>
-      <w:r>
-        <w:t>Winform : Choix du mode de connexion</w:t>
-      </w:r>
-      <w:bookmarkEnd w:id="8"/>
     </w:p>
     <w:p>
       <w:pPr>
@@ -3034,14 +3638,27 @@
       <w:r>
         <w:t xml:space="preserve">Figure </w:t>
       </w:r>
-      <w:fldSimple w:instr=" SEQ Figure \* ARABIC ">
-        <w:r>
-          <w:rPr>
-            <w:noProof/>
-          </w:rPr>
-          <w:t>1</w:t>
-        </w:r>
-      </w:fldSimple>
+      <w:r>
+        <w:fldChar w:fldCharType="begin"/>
+      </w:r>
+      <w:r>
+        <w:instrText xml:space="preserve"> SEQ Figure \* ARABIC </w:instrText>
+      </w:r>
+      <w:r>
+        <w:fldChar w:fldCharType="separate"/>
+      </w:r>
+      <w:r>
+        <w:rPr>
+          <w:noProof/>
+        </w:rPr>
+        <w:t>1</w:t>
+      </w:r>
+      <w:r>
+        <w:rPr>
+          <w:noProof/>
+        </w:rPr>
+        <w:fldChar w:fldCharType="end"/>
+      </w:r>
       <w:r>
         <w:t xml:space="preserve"> - Fenêtre de choix du mode de connexion</w:t>
       </w:r>
@@ -3070,25 +3687,24 @@
       <w:pPr>
         <w:pStyle w:val="Titre2"/>
       </w:pPr>
-      <w:bookmarkStart w:id="9" w:name="_Toc471977102"/>
-      <w:r>
-        <w:lastRenderedPageBreak/>
+      <w:bookmarkStart w:id="8" w:name="_Toc471977102"/>
+      <w:r>
         <w:t xml:space="preserve">Winform : GUI </w:t>
       </w:r>
       <w:r>
         <w:t>Administrateur</w:t>
       </w:r>
+      <w:bookmarkEnd w:id="8"/>
+    </w:p>
+    <w:p>
+      <w:pPr>
+        <w:pStyle w:val="Titre3"/>
+      </w:pPr>
+      <w:bookmarkStart w:id="9" w:name="_Toc471977103"/>
+      <w:r>
+        <w:t>Gestion des livres</w:t>
+      </w:r>
       <w:bookmarkEnd w:id="9"/>
-    </w:p>
-    <w:p>
-      <w:pPr>
-        <w:pStyle w:val="Titre3"/>
-      </w:pPr>
-      <w:bookmarkStart w:id="10" w:name="_Toc471977103"/>
-      <w:r>
-        <w:t>Gestion des livres</w:t>
-      </w:r>
-      <w:bookmarkEnd w:id="10"/>
     </w:p>
     <w:p>
       <w:pPr>
@@ -3226,14 +3842,27 @@
       <w:r>
         <w:t xml:space="preserve">Figure </w:t>
       </w:r>
-      <w:fldSimple w:instr=" SEQ Figure \* ARABIC ">
-        <w:r>
-          <w:rPr>
-            <w:noProof/>
-          </w:rPr>
-          <w:t>2</w:t>
-        </w:r>
-      </w:fldSimple>
+      <w:r>
+        <w:fldChar w:fldCharType="begin"/>
+      </w:r>
+      <w:r>
+        <w:instrText xml:space="preserve"> SEQ Figure \* ARABIC </w:instrText>
+      </w:r>
+      <w:r>
+        <w:fldChar w:fldCharType="separate"/>
+      </w:r>
+      <w:r>
+        <w:rPr>
+          <w:noProof/>
+        </w:rPr>
+        <w:t>2</w:t>
+      </w:r>
+      <w:r>
+        <w:rPr>
+          <w:noProof/>
+        </w:rPr>
+        <w:fldChar w:fldCharType="end"/>
+      </w:r>
       <w:r>
         <w:t xml:space="preserve"> - Fenêtre : Gestion des livres (côté admin)</w:t>
       </w:r>
@@ -3245,27 +3874,13 @@
     </w:p>
     <w:p>
       <w:pPr>
-        <w:rPr>
-          <w:rFonts w:asciiTheme="majorHAnsi" w:eastAsiaTheme="majorEastAsia" w:hAnsiTheme="majorHAnsi" w:cstheme="majorBidi"/>
-          <w:color w:val="1F4D78" w:themeColor="accent1" w:themeShade="7F"/>
-          <w:sz w:val="24"/>
-          <w:szCs w:val="24"/>
-        </w:rPr>
-      </w:pPr>
-      <w:r>
-        <w:br w:type="page"/>
-      </w:r>
-    </w:p>
-    <w:p>
-      <w:pPr>
         <w:pStyle w:val="Titre3"/>
       </w:pPr>
-      <w:bookmarkStart w:id="11" w:name="_Toc471977104"/>
-      <w:r>
-        <w:lastRenderedPageBreak/>
+      <w:bookmarkStart w:id="10" w:name="_Toc471977104"/>
+      <w:r>
         <w:t>Gestion des exemplaires</w:t>
       </w:r>
-      <w:bookmarkEnd w:id="11"/>
+      <w:bookmarkEnd w:id="10"/>
     </w:p>
     <w:p>
       <w:r>
@@ -3342,14 +3957,27 @@
       <w:r>
         <w:t xml:space="preserve">Figure </w:t>
       </w:r>
-      <w:fldSimple w:instr=" SEQ Figure \* ARABIC ">
-        <w:r>
-          <w:rPr>
-            <w:noProof/>
-          </w:rPr>
-          <w:t>3</w:t>
-        </w:r>
-      </w:fldSimple>
+      <w:r>
+        <w:fldChar w:fldCharType="begin"/>
+      </w:r>
+      <w:r>
+        <w:instrText xml:space="preserve"> SEQ Figure \* ARABIC </w:instrText>
+      </w:r>
+      <w:r>
+        <w:fldChar w:fldCharType="separate"/>
+      </w:r>
+      <w:r>
+        <w:rPr>
+          <w:noProof/>
+        </w:rPr>
+        <w:t>3</w:t>
+      </w:r>
+      <w:r>
+        <w:rPr>
+          <w:noProof/>
+        </w:rPr>
+        <w:fldChar w:fldCharType="end"/>
+      </w:r>
       <w:r>
         <w:t xml:space="preserve"> – Fenêtre : Gestion des exemplaires (côté admin)</w:t>
       </w:r>
@@ -3363,20 +3991,17 @@
           <w:szCs w:val="24"/>
         </w:rPr>
       </w:pPr>
-      <w:r>
-        <w:br w:type="page"/>
-      </w:r>
     </w:p>
     <w:p>
       <w:pPr>
         <w:pStyle w:val="Titre3"/>
       </w:pPr>
-      <w:bookmarkStart w:id="12" w:name="_Toc471977105"/>
+      <w:bookmarkStart w:id="11" w:name="_Toc471977105"/>
       <w:r>
         <w:lastRenderedPageBreak/>
         <w:t>Gestion des emprunts et des retards</w:t>
       </w:r>
-      <w:bookmarkEnd w:id="12"/>
+      <w:bookmarkEnd w:id="11"/>
     </w:p>
     <w:p>
       <w:r>
@@ -3388,11 +4013,6 @@
       <w:r>
         <w:t xml:space="preserve"> ainsi qu’enregistrer les exemplaires retournés.</w:t>
       </w:r>
-    </w:p>
-    <w:p>
-      <w:pPr>
-        <w:keepNext/>
-      </w:pPr>
       <w:r>
         <w:rPr>
           <w:noProof/>
@@ -3456,14 +4076,27 @@
       <w:r>
         <w:t xml:space="preserve">Figure </w:t>
       </w:r>
-      <w:fldSimple w:instr=" SEQ Figure \* ARABIC ">
-        <w:r>
-          <w:rPr>
-            <w:noProof/>
-          </w:rPr>
-          <w:t>4</w:t>
-        </w:r>
-      </w:fldSimple>
+      <w:r>
+        <w:fldChar w:fldCharType="begin"/>
+      </w:r>
+      <w:r>
+        <w:instrText xml:space="preserve"> SEQ Figure \* ARABIC </w:instrText>
+      </w:r>
+      <w:r>
+        <w:fldChar w:fldCharType="separate"/>
+      </w:r>
+      <w:r>
+        <w:rPr>
+          <w:noProof/>
+        </w:rPr>
+        <w:t>4</w:t>
+      </w:r>
+      <w:r>
+        <w:rPr>
+          <w:noProof/>
+        </w:rPr>
+        <w:fldChar w:fldCharType="end"/>
+      </w:r>
       <w:r>
         <w:t xml:space="preserve"> – Fenêtre : Gestion des emprunts (côté admin)</w:t>
       </w:r>
@@ -3472,11 +4105,11 @@
       <w:pPr>
         <w:pStyle w:val="Titre3"/>
       </w:pPr>
-      <w:bookmarkStart w:id="13" w:name="_Toc471977106"/>
+      <w:bookmarkStart w:id="12" w:name="_Toc471977106"/>
       <w:r>
         <w:t>Volet Lecteurs</w:t>
       </w:r>
-      <w:bookmarkEnd w:id="13"/>
+      <w:bookmarkEnd w:id="12"/>
     </w:p>
     <w:p>
       <w:r>
@@ -3488,17 +4121,11 @@
       <w:r>
         <w:t>i que leurs informations.</w:t>
       </w:r>
-    </w:p>
-    <w:p>
-      <w:pPr>
-        <w:keepNext/>
-      </w:pPr>
       <w:r>
         <w:rPr>
           <w:noProof/>
           <w:lang w:eastAsia="fr-BE"/>
         </w:rPr>
-        <w:lastRenderedPageBreak/>
         <w:drawing>
           <wp:inline distT="0" distB="0" distL="0" distR="0" wp14:anchorId="2641C8A7" wp14:editId="44BB7AF2">
             <wp:extent cx="5760720" cy="3605841"/>
@@ -3555,16 +4182,30 @@
         <w:jc w:val="center"/>
       </w:pPr>
       <w:r>
+        <w:lastRenderedPageBreak/>
         <w:t xml:space="preserve">Figure </w:t>
       </w:r>
-      <w:fldSimple w:instr=" SEQ Figure \* ARABIC ">
-        <w:r>
-          <w:rPr>
-            <w:noProof/>
-          </w:rPr>
-          <w:t>5</w:t>
-        </w:r>
-      </w:fldSimple>
+      <w:r>
+        <w:fldChar w:fldCharType="begin"/>
+      </w:r>
+      <w:r>
+        <w:instrText xml:space="preserve"> SEQ Figure \* ARABIC </w:instrText>
+      </w:r>
+      <w:r>
+        <w:fldChar w:fldCharType="separate"/>
+      </w:r>
+      <w:r>
+        <w:rPr>
+          <w:noProof/>
+        </w:rPr>
+        <w:t>5</w:t>
+      </w:r>
+      <w:r>
+        <w:rPr>
+          <w:noProof/>
+        </w:rPr>
+        <w:fldChar w:fldCharType="end"/>
+      </w:r>
       <w:r>
         <w:t xml:space="preserve"> Fenêtre </w:t>
       </w:r>
@@ -3581,21 +4222,21 @@
       <w:pPr>
         <w:pStyle w:val="Titre2"/>
       </w:pPr>
-      <w:bookmarkStart w:id="14" w:name="_Toc471977107"/>
+      <w:bookmarkStart w:id="13" w:name="_Toc471977107"/>
       <w:r>
         <w:t>Winform : Gui Lecteur</w:t>
       </w:r>
+      <w:bookmarkEnd w:id="13"/>
+    </w:p>
+    <w:p>
+      <w:pPr>
+        <w:pStyle w:val="Titre3"/>
+      </w:pPr>
+      <w:bookmarkStart w:id="14" w:name="_Toc471977108"/>
+      <w:r>
+        <w:t>Section d’emprunts</w:t>
+      </w:r>
       <w:bookmarkEnd w:id="14"/>
-    </w:p>
-    <w:p>
-      <w:pPr>
-        <w:pStyle w:val="Titre3"/>
-      </w:pPr>
-      <w:bookmarkStart w:id="15" w:name="_Toc471977108"/>
-      <w:r>
-        <w:t>Section d’emprunts</w:t>
-      </w:r>
-      <w:bookmarkEnd w:id="15"/>
     </w:p>
     <w:p>
       <w:pPr>
@@ -3681,14 +4322,27 @@
       <w:r>
         <w:t xml:space="preserve">Figure </w:t>
       </w:r>
-      <w:fldSimple w:instr=" SEQ Figure \* ARABIC ">
-        <w:r>
-          <w:rPr>
-            <w:noProof/>
-          </w:rPr>
-          <w:t>6</w:t>
-        </w:r>
-      </w:fldSimple>
+      <w:r>
+        <w:fldChar w:fldCharType="begin"/>
+      </w:r>
+      <w:r>
+        <w:instrText xml:space="preserve"> SEQ Figure \* ARABIC </w:instrText>
+      </w:r>
+      <w:r>
+        <w:fldChar w:fldCharType="separate"/>
+      </w:r>
+      <w:r>
+        <w:rPr>
+          <w:noProof/>
+        </w:rPr>
+        <w:t>6</w:t>
+      </w:r>
+      <w:r>
+        <w:rPr>
+          <w:noProof/>
+        </w:rPr>
+        <w:fldChar w:fldCharType="end"/>
+      </w:r>
       <w:r>
         <w:t xml:space="preserve"> - Fenêtre </w:t>
       </w:r>
@@ -3705,15 +4359,14 @@
       <w:pPr>
         <w:pStyle w:val="Titre3"/>
       </w:pPr>
-      <w:bookmarkStart w:id="16" w:name="_Toc471977109"/>
-      <w:r>
-        <w:lastRenderedPageBreak/>
+      <w:bookmarkStart w:id="15" w:name="_Toc471977109"/>
+      <w:r>
         <w:t xml:space="preserve">Section des </w:t>
       </w:r>
       <w:r>
         <w:t>réservations</w:t>
       </w:r>
-      <w:bookmarkEnd w:id="16"/>
+      <w:bookmarkEnd w:id="15"/>
     </w:p>
     <w:p>
       <w:r>
@@ -3729,6 +4382,7 @@
           <w:noProof/>
           <w:lang w:eastAsia="fr-BE"/>
         </w:rPr>
+        <w:lastRenderedPageBreak/>
         <w:drawing>
           <wp:inline distT="0" distB="0" distL="0" distR="0" wp14:anchorId="472ACA28" wp14:editId="4F9A3DAB">
             <wp:extent cx="5760720" cy="3014980"/>
@@ -3787,14 +4441,27 @@
       <w:r>
         <w:t xml:space="preserve">Figure </w:t>
       </w:r>
-      <w:fldSimple w:instr=" SEQ Figure \* ARABIC ">
-        <w:r>
-          <w:rPr>
-            <w:noProof/>
-          </w:rPr>
-          <w:t>7</w:t>
-        </w:r>
-      </w:fldSimple>
+      <w:r>
+        <w:fldChar w:fldCharType="begin"/>
+      </w:r>
+      <w:r>
+        <w:instrText xml:space="preserve"> SEQ Figure \* ARABIC </w:instrText>
+      </w:r>
+      <w:r>
+        <w:fldChar w:fldCharType="separate"/>
+      </w:r>
+      <w:r>
+        <w:rPr>
+          <w:noProof/>
+        </w:rPr>
+        <w:t>7</w:t>
+      </w:r>
+      <w:r>
+        <w:rPr>
+          <w:noProof/>
+        </w:rPr>
+        <w:fldChar w:fldCharType="end"/>
+      </w:r>
       <w:r>
         <w:t xml:space="preserve"> - Fenêtre : Réservations (côté lecteur)</w:t>
       </w:r>
@@ -3807,11 +4474,11 @@
       <w:r>
         <w:tab/>
       </w:r>
-      <w:bookmarkStart w:id="17" w:name="_Toc471977110"/>
+      <w:bookmarkStart w:id="16" w:name="_Toc471977110"/>
       <w:r>
         <w:t>Section d’historique</w:t>
       </w:r>
-      <w:bookmarkEnd w:id="17"/>
+      <w:bookmarkEnd w:id="16"/>
     </w:p>
     <w:p>
       <w:r>
@@ -3891,14 +4558,27 @@
       <w:r>
         <w:t xml:space="preserve">Figure </w:t>
       </w:r>
-      <w:fldSimple w:instr=" SEQ Figure \* ARABIC ">
-        <w:r>
-          <w:rPr>
-            <w:noProof/>
-          </w:rPr>
-          <w:t>8</w:t>
-        </w:r>
-      </w:fldSimple>
+      <w:r>
+        <w:fldChar w:fldCharType="begin"/>
+      </w:r>
+      <w:r>
+        <w:instrText xml:space="preserve"> SEQ Figure \* ARABIC </w:instrText>
+      </w:r>
+      <w:r>
+        <w:fldChar w:fldCharType="separate"/>
+      </w:r>
+      <w:r>
+        <w:rPr>
+          <w:noProof/>
+        </w:rPr>
+        <w:t>8</w:t>
+      </w:r>
+      <w:r>
+        <w:rPr>
+          <w:noProof/>
+        </w:rPr>
+        <w:fldChar w:fldCharType="end"/>
+      </w:r>
       <w:r>
         <w:t xml:space="preserve"> Fenêtre : Historique (côté lecteur)</w:t>
       </w:r>
@@ -3920,12 +4600,12 @@
       <w:pPr>
         <w:pStyle w:val="Titre3"/>
       </w:pPr>
-      <w:bookmarkStart w:id="18" w:name="_Toc471977111"/>
+      <w:bookmarkStart w:id="17" w:name="_Toc471977111"/>
       <w:r>
         <w:lastRenderedPageBreak/>
         <w:t>Section de gestion de profil</w:t>
       </w:r>
-      <w:bookmarkEnd w:id="18"/>
+      <w:bookmarkEnd w:id="17"/>
     </w:p>
     <w:p>
       <w:r>
@@ -3999,17 +4679,75 @@
       <w:r>
         <w:t xml:space="preserve">Figure </w:t>
       </w:r>
-      <w:fldSimple w:instr=" SEQ Figure \* ARABIC ">
-        <w:r>
-          <w:rPr>
-            <w:noProof/>
-          </w:rPr>
-          <w:t>9</w:t>
-        </w:r>
-      </w:fldSimple>
+      <w:r>
+        <w:fldChar w:fldCharType="begin"/>
+      </w:r>
+      <w:r>
+        <w:instrText xml:space="preserve"> SEQ Figure \* ARABIC </w:instrText>
+      </w:r>
+      <w:r>
+        <w:fldChar w:fldCharType="separate"/>
+      </w:r>
+      <w:r>
+        <w:rPr>
+          <w:noProof/>
+        </w:rPr>
+        <w:t>9</w:t>
+      </w:r>
+      <w:r>
+        <w:rPr>
+          <w:noProof/>
+        </w:rPr>
+        <w:fldChar w:fldCharType="end"/>
+      </w:r>
       <w:r>
         <w:t xml:space="preserve"> - Fenêtre : Profil (côté lecteur)</w:t>
       </w:r>
+    </w:p>
+    <w:p/>
+    <w:p>
+      <w:pPr>
+        <w:pStyle w:val="Titre1"/>
+      </w:pPr>
+      <w:r>
+        <w:t>Conclusion</w:t>
+      </w:r>
+    </w:p>
+    <w:p/>
+    <w:p>
+      <w:pPr>
+        <w:jc w:val="both"/>
+      </w:pPr>
+      <w:r>
+        <w:t>Au cours de ce projet, nous avons pu mettre en application les connaissances acquises pendant les séances de module « Projet SGBD » en vue de la création d’une base de données sécurisée et une interface utilisateur pouvant interagir avec cette dernière.</w:t>
+      </w:r>
+    </w:p>
+    <w:p>
+      <w:pPr>
+        <w:jc w:val="both"/>
+      </w:pPr>
+      <w:r>
+        <w:t>Ce projet qu’on a considéré au début d’être simple a réalisé s’est avéré plus difficile qu’il en avait l’air. La grande partie du temps que le projet pris était consacré à l’établissement d’une base données complète et efficace en matière de gestion des  couts d’accès au donné ainsi que les redondances.</w:t>
+      </w:r>
+    </w:p>
+    <w:p>
+      <w:pPr>
+        <w:jc w:val="both"/>
+      </w:pPr>
+      <w:r>
+        <w:t xml:space="preserve">Ce projet nous permet de </w:t>
+      </w:r>
+      <w:r>
+        <w:t>mieux</w:t>
+      </w:r>
+      <w:r>
+        <w:t xml:space="preserve"> </w:t>
+      </w:r>
+      <w:r>
+        <w:t>s’organiser pour aboutir la réalisation d’un projet en travaillant sur un projet partagé sur  ‘’Github’’ qui permet vraiment de bien  et voir le projet se compléter avec l’apport de chaque membre participant à ce projet.</w:t>
+      </w:r>
+      <w:bookmarkStart w:id="18" w:name="_GoBack"/>
+      <w:bookmarkEnd w:id="18"/>
     </w:p>
     <w:sectPr>
       <w:headerReference w:type="default" r:id="rId23"/>
@@ -4115,7 +4853,7 @@
         <w:szCs w:val="24"/>
         <w:lang w:val="fr-FR"/>
       </w:rPr>
-      <w:t>12</w:t>
+      <w:t>13</w:t>
     </w:r>
     <w:r>
       <w:rPr>
@@ -6048,6 +6786,128 @@
       <w:szCs w:val="18"/>
     </w:rPr>
   </w:style>
+  <w:style w:type="table" w:styleId="Listemoyenne2-Accent1">
+    <w:name w:val="Medium List 2 Accent 1"/>
+    <w:basedOn w:val="TableauNormal"/>
+    <w:uiPriority w:val="66"/>
+    <w:rsid w:val="00567451"/>
+    <w:pPr>
+      <w:spacing w:after="0" w:line="240" w:lineRule="auto"/>
+    </w:pPr>
+    <w:rPr>
+      <w:rFonts w:asciiTheme="majorHAnsi" w:eastAsiaTheme="majorEastAsia" w:hAnsiTheme="majorHAnsi" w:cstheme="majorBidi"/>
+      <w:color w:val="000000" w:themeColor="text1"/>
+      <w:lang w:eastAsia="fr-BE"/>
+    </w:rPr>
+    <w:tblPr>
+      <w:tblStyleRowBandSize w:val="1"/>
+      <w:tblStyleColBandSize w:val="1"/>
+      <w:tblBorders>
+        <w:top w:val="single" w:sz="8" w:space="0" w:color="5B9BD5" w:themeColor="accent1"/>
+        <w:left w:val="single" w:sz="8" w:space="0" w:color="5B9BD5" w:themeColor="accent1"/>
+        <w:bottom w:val="single" w:sz="8" w:space="0" w:color="5B9BD5" w:themeColor="accent1"/>
+        <w:right w:val="single" w:sz="8" w:space="0" w:color="5B9BD5" w:themeColor="accent1"/>
+      </w:tblBorders>
+    </w:tblPr>
+    <w:tblStylePr w:type="firstRow">
+      <w:rPr>
+        <w:sz w:val="24"/>
+        <w:szCs w:val="24"/>
+      </w:rPr>
+      <w:tblPr/>
+      <w:tcPr>
+        <w:tcBorders>
+          <w:top w:val="nil"/>
+          <w:left w:val="nil"/>
+          <w:bottom w:val="single" w:sz="24" w:space="0" w:color="5B9BD5" w:themeColor="accent1"/>
+          <w:right w:val="nil"/>
+          <w:insideH w:val="nil"/>
+          <w:insideV w:val="nil"/>
+        </w:tcBorders>
+        <w:shd w:val="clear" w:color="auto" w:fill="FFFFFF" w:themeFill="background1"/>
+      </w:tcPr>
+    </w:tblStylePr>
+    <w:tblStylePr w:type="lastRow">
+      <w:tblPr/>
+      <w:tcPr>
+        <w:tcBorders>
+          <w:top w:val="single" w:sz="8" w:space="0" w:color="5B9BD5" w:themeColor="accent1"/>
+          <w:left w:val="nil"/>
+          <w:bottom w:val="nil"/>
+          <w:right w:val="nil"/>
+          <w:insideH w:val="nil"/>
+          <w:insideV w:val="nil"/>
+        </w:tcBorders>
+        <w:shd w:val="clear" w:color="auto" w:fill="FFFFFF" w:themeFill="background1"/>
+      </w:tcPr>
+    </w:tblStylePr>
+    <w:tblStylePr w:type="firstCol">
+      <w:tblPr/>
+      <w:tcPr>
+        <w:tcBorders>
+          <w:top w:val="nil"/>
+          <w:left w:val="nil"/>
+          <w:bottom w:val="nil"/>
+          <w:right w:val="single" w:sz="8" w:space="0" w:color="5B9BD5" w:themeColor="accent1"/>
+          <w:insideH w:val="nil"/>
+          <w:insideV w:val="nil"/>
+        </w:tcBorders>
+        <w:shd w:val="clear" w:color="auto" w:fill="FFFFFF" w:themeFill="background1"/>
+      </w:tcPr>
+    </w:tblStylePr>
+    <w:tblStylePr w:type="lastCol">
+      <w:tblPr/>
+      <w:tcPr>
+        <w:tcBorders>
+          <w:top w:val="nil"/>
+          <w:left w:val="single" w:sz="8" w:space="0" w:color="5B9BD5" w:themeColor="accent1"/>
+          <w:bottom w:val="nil"/>
+          <w:right w:val="nil"/>
+          <w:insideH w:val="nil"/>
+          <w:insideV w:val="nil"/>
+        </w:tcBorders>
+        <w:shd w:val="clear" w:color="auto" w:fill="FFFFFF" w:themeFill="background1"/>
+      </w:tcPr>
+    </w:tblStylePr>
+    <w:tblStylePr w:type="band1Vert">
+      <w:tblPr/>
+      <w:tcPr>
+        <w:tcBorders>
+          <w:left w:val="nil"/>
+          <w:right w:val="nil"/>
+          <w:insideH w:val="nil"/>
+          <w:insideV w:val="nil"/>
+        </w:tcBorders>
+        <w:shd w:val="clear" w:color="auto" w:fill="D6E6F4" w:themeFill="accent1" w:themeFillTint="3F"/>
+      </w:tcPr>
+    </w:tblStylePr>
+    <w:tblStylePr w:type="band1Horz">
+      <w:tblPr/>
+      <w:tcPr>
+        <w:tcBorders>
+          <w:top w:val="nil"/>
+          <w:bottom w:val="nil"/>
+          <w:insideH w:val="nil"/>
+          <w:insideV w:val="nil"/>
+        </w:tcBorders>
+        <w:shd w:val="clear" w:color="auto" w:fill="D6E6F4" w:themeFill="accent1" w:themeFillTint="3F"/>
+      </w:tcPr>
+    </w:tblStylePr>
+    <w:tblStylePr w:type="nwCell">
+      <w:tblPr/>
+      <w:tcPr>
+        <w:shd w:val="clear" w:color="auto" w:fill="FFFFFF" w:themeFill="background1"/>
+      </w:tcPr>
+    </w:tblStylePr>
+    <w:tblStylePr w:type="swCell">
+      <w:tblPr/>
+      <w:tcPr>
+        <w:tcBorders>
+          <w:top w:val="nil"/>
+        </w:tcBorders>
+      </w:tcPr>
+    </w:tblStylePr>
+  </w:style>
 </w:styles>
 </file>
 
@@ -6317,7 +7177,7 @@
 </file>
 
 <file path=customXml/itemProps1.xml><?xml version="1.0" encoding="utf-8"?>
-<ds:datastoreItem xmlns:ds="http://schemas.openxmlformats.org/officeDocument/2006/customXml" ds:itemID="{89F5DBE5-D4A8-4B60-8BD5-79586EE7159E}">
+<ds:datastoreItem xmlns:ds="http://schemas.openxmlformats.org/officeDocument/2006/customXml" ds:itemID="{C36B9487-0281-4C63-9967-0A70206574E2}">
   <ds:schemaRefs>
     <ds:schemaRef ds:uri="http://schemas.openxmlformats.org/officeDocument/2006/bibliography"/>
   </ds:schemaRefs>

</xml_diff>

<commit_message>
MIS A JOUR RAPPORT
</commit_message>
<xml_diff>
--- a/Documentation/Rapport Projet SGBD.docx
+++ b/Documentation/Rapport Projet SGBD.docx
@@ -436,7 +436,7 @@
                         <a:effectLst/>
                         <a:extLst>
                           <a:ext uri="{C572A759-6A51-4108-AA02-DFA0A04FC94B}">
-                            <ma14:wrappingTextBoxFlag xmlns:ma14="http://schemas.microsoft.com/office/mac/drawingml/2011/main" xmlns:w="http://schemas.openxmlformats.org/wordprocessingml/2006/main" xmlns:w10="urn:schemas-microsoft-com:office:word" xmlns:v="urn:schemas-microsoft-com:vml" xmlns:o="urn:schemas-microsoft-com:office:office" xmlns:mv="urn:schemas-microsoft-com:mac:vml" xmlns:mo="http://schemas.microsoft.com/office/mac/office/2008/main" xmlns=""/>
+                            <ma14:wrappingTextBoxFlag xmlns="" xmlns:mo="http://schemas.microsoft.com/office/mac/office/2008/main" xmlns:mv="urn:schemas-microsoft-com:mac:vml" xmlns:o="urn:schemas-microsoft-com:office:office" xmlns:v="urn:schemas-microsoft-com:vml" xmlns:w10="urn:schemas-microsoft-com:office:word" xmlns:w="http://schemas.openxmlformats.org/wordprocessingml/2006/main" xmlns:ma14="http://schemas.microsoft.com/office/mac/drawingml/2011/main"/>
                           </a:ext>
                         </a:extLst>
                       </wps:spPr>
@@ -567,7 +567,7 @@
                         <a:effectLst/>
                         <a:extLst>
                           <a:ext uri="{C572A759-6A51-4108-AA02-DFA0A04FC94B}">
-                            <ma14:wrappingTextBoxFlag xmlns:ma14="http://schemas.microsoft.com/office/mac/drawingml/2011/main" xmlns:w="http://schemas.openxmlformats.org/wordprocessingml/2006/main" xmlns:w10="urn:schemas-microsoft-com:office:word" xmlns:v="urn:schemas-microsoft-com:vml" xmlns:o="urn:schemas-microsoft-com:office:office" xmlns:mv="urn:schemas-microsoft-com:mac:vml" xmlns:mo="http://schemas.microsoft.com/office/mac/office/2008/main" xmlns=""/>
+                            <ma14:wrappingTextBoxFlag xmlns="" xmlns:mo="http://schemas.microsoft.com/office/mac/office/2008/main" xmlns:mv="urn:schemas-microsoft-com:mac:vml" xmlns:o="urn:schemas-microsoft-com:office:office" xmlns:v="urn:schemas-microsoft-com:vml" xmlns:w10="urn:schemas-microsoft-com:office:word" xmlns:w="http://schemas.openxmlformats.org/wordprocessingml/2006/main" xmlns:ma14="http://schemas.microsoft.com/office/mac/drawingml/2011/main"/>
                           </a:ext>
                         </a:extLst>
                       </wps:spPr>
@@ -731,7 +731,7 @@
           <w:r>
             <w:fldChar w:fldCharType="separate"/>
           </w:r>
-          <w:hyperlink w:anchor="_Toc471977094" w:history="1">
+          <w:hyperlink w:anchor="_Toc472089120" w:history="1">
             <w:r>
               <w:rPr>
                 <w:rStyle w:val="Lienhypertexte"/>
@@ -758,7 +758,7 @@
                 <w:noProof/>
                 <w:webHidden/>
               </w:rPr>
-              <w:instrText xml:space="preserve"> PAGEREF _Toc471977094 \h </w:instrText>
+              <w:instrText xml:space="preserve"> PAGEREF _Toc472089120 \h </w:instrText>
             </w:r>
             <w:r>
               <w:rPr>
@@ -801,7 +801,7 @@
               <w:lang w:eastAsia="fr-BE"/>
             </w:rPr>
           </w:pPr>
-          <w:hyperlink w:anchor="_Toc471977095" w:history="1">
+          <w:hyperlink w:anchor="_Toc472089121" w:history="1">
             <w:r>
               <w:rPr>
                 <w:rStyle w:val="Lienhypertexte"/>
@@ -828,7 +828,7 @@
                 <w:noProof/>
                 <w:webHidden/>
               </w:rPr>
-              <w:instrText xml:space="preserve"> PAGEREF _Toc471977095 \h </w:instrText>
+              <w:instrText xml:space="preserve"> PAGEREF _Toc472089121 \h </w:instrText>
             </w:r>
             <w:r>
               <w:rPr>
@@ -871,7 +871,7 @@
               <w:lang w:eastAsia="fr-BE"/>
             </w:rPr>
           </w:pPr>
-          <w:hyperlink w:anchor="_Toc471977096" w:history="1">
+          <w:hyperlink w:anchor="_Toc472089122" w:history="1">
             <w:r>
               <w:rPr>
                 <w:rStyle w:val="Lienhypertexte"/>
@@ -898,7 +898,7 @@
                 <w:noProof/>
                 <w:webHidden/>
               </w:rPr>
-              <w:instrText xml:space="preserve"> PAGEREF _Toc471977096 \h </w:instrText>
+              <w:instrText xml:space="preserve"> PAGEREF _Toc472089122 \h </w:instrText>
             </w:r>
             <w:r>
               <w:rPr>
@@ -941,7 +941,7 @@
               <w:lang w:eastAsia="fr-BE"/>
             </w:rPr>
           </w:pPr>
-          <w:hyperlink w:anchor="_Toc471977097" w:history="1">
+          <w:hyperlink w:anchor="_Toc472089123" w:history="1">
             <w:r>
               <w:rPr>
                 <w:rStyle w:val="Lienhypertexte"/>
@@ -968,7 +968,7 @@
                 <w:noProof/>
                 <w:webHidden/>
               </w:rPr>
-              <w:instrText xml:space="preserve"> PAGEREF _Toc471977097 \h </w:instrText>
+              <w:instrText xml:space="preserve"> PAGEREF _Toc472089123 \h </w:instrText>
             </w:r>
             <w:r>
               <w:rPr>
@@ -1011,7 +1011,7 @@
               <w:lang w:eastAsia="fr-BE"/>
             </w:rPr>
           </w:pPr>
-          <w:hyperlink w:anchor="_Toc471977098" w:history="1">
+          <w:hyperlink w:anchor="_Toc472089124" w:history="1">
             <w:r>
               <w:rPr>
                 <w:rStyle w:val="Lienhypertexte"/>
@@ -1038,7 +1038,7 @@
                 <w:noProof/>
                 <w:webHidden/>
               </w:rPr>
-              <w:instrText xml:space="preserve"> PAGEREF _Toc471977098 \h </w:instrText>
+              <w:instrText xml:space="preserve"> PAGEREF _Toc472089124 \h </w:instrText>
             </w:r>
             <w:r>
               <w:rPr>
@@ -1081,7 +1081,7 @@
               <w:lang w:eastAsia="fr-BE"/>
             </w:rPr>
           </w:pPr>
-          <w:hyperlink w:anchor="_Toc471977099" w:history="1">
+          <w:hyperlink w:anchor="_Toc472089125" w:history="1">
             <w:r>
               <w:rPr>
                 <w:rStyle w:val="Lienhypertexte"/>
@@ -1108,7 +1108,7 @@
                 <w:noProof/>
                 <w:webHidden/>
               </w:rPr>
-              <w:instrText xml:space="preserve"> PAGEREF _Toc471977099 \h </w:instrText>
+              <w:instrText xml:space="preserve"> PAGEREF _Toc472089125 \h </w:instrText>
             </w:r>
             <w:r>
               <w:rPr>
@@ -1151,12 +1151,82 @@
               <w:lang w:eastAsia="fr-BE"/>
             </w:rPr>
           </w:pPr>
-          <w:hyperlink w:anchor="_Toc471977100" w:history="1">
+          <w:hyperlink w:anchor="_Toc472089126" w:history="1">
             <w:r>
               <w:rPr>
                 <w:rStyle w:val="Lienhypertexte"/>
                 <w:noProof/>
               </w:rPr>
+              <w:t>Sécurité</w:t>
+            </w:r>
+            <w:r>
+              <w:rPr>
+                <w:noProof/>
+                <w:webHidden/>
+              </w:rPr>
+              <w:tab/>
+            </w:r>
+            <w:r>
+              <w:rPr>
+                <w:noProof/>
+                <w:webHidden/>
+              </w:rPr>
+              <w:fldChar w:fldCharType="begin"/>
+            </w:r>
+            <w:r>
+              <w:rPr>
+                <w:noProof/>
+                <w:webHidden/>
+              </w:rPr>
+              <w:instrText xml:space="preserve"> PAGEREF _Toc472089126 \h </w:instrText>
+            </w:r>
+            <w:r>
+              <w:rPr>
+                <w:noProof/>
+                <w:webHidden/>
+              </w:rPr>
+            </w:r>
+            <w:r>
+              <w:rPr>
+                <w:noProof/>
+                <w:webHidden/>
+              </w:rPr>
+              <w:fldChar w:fldCharType="separate"/>
+            </w:r>
+            <w:r>
+              <w:rPr>
+                <w:noProof/>
+                <w:webHidden/>
+              </w:rPr>
+              <w:t>7</w:t>
+            </w:r>
+            <w:r>
+              <w:rPr>
+                <w:noProof/>
+                <w:webHidden/>
+              </w:rPr>
+              <w:fldChar w:fldCharType="end"/>
+            </w:r>
+          </w:hyperlink>
+        </w:p>
+        <w:p>
+          <w:pPr>
+            <w:pStyle w:val="TM1"/>
+            <w:tabs>
+              <w:tab w:val="right" w:leader="dot" w:pos="9628"/>
+            </w:tabs>
+            <w:rPr>
+              <w:rFonts w:eastAsiaTheme="minorEastAsia"/>
+              <w:noProof/>
+              <w:lang w:eastAsia="fr-BE"/>
+            </w:rPr>
+          </w:pPr>
+          <w:hyperlink w:anchor="_Toc472089127" w:history="1">
+            <w:r>
+              <w:rPr>
+                <w:rStyle w:val="Lienhypertexte"/>
+                <w:noProof/>
+              </w:rPr>
               <w:t>Présentation graphique</w:t>
             </w:r>
             <w:r>
@@ -1178,7 +1248,7 @@
                 <w:noProof/>
                 <w:webHidden/>
               </w:rPr>
-              <w:instrText xml:space="preserve"> PAGEREF _Toc471977100 \h </w:instrText>
+              <w:instrText xml:space="preserve"> PAGEREF _Toc472089127 \h </w:instrText>
             </w:r>
             <w:r>
               <w:rPr>
@@ -1198,7 +1268,7 @@
                 <w:noProof/>
                 <w:webHidden/>
               </w:rPr>
-              <w:t>7</w:t>
+              <w:t>10</w:t>
             </w:r>
             <w:r>
               <w:rPr>
@@ -1221,7 +1291,7 @@
               <w:lang w:eastAsia="fr-BE"/>
             </w:rPr>
           </w:pPr>
-          <w:hyperlink w:anchor="_Toc471977101" w:history="1">
+          <w:hyperlink w:anchor="_Toc472089128" w:history="1">
             <w:r>
               <w:rPr>
                 <w:rStyle w:val="Lienhypertexte"/>
@@ -1248,7 +1318,7 @@
                 <w:noProof/>
                 <w:webHidden/>
               </w:rPr>
-              <w:instrText xml:space="preserve"> PAGEREF _Toc471977101 \h </w:instrText>
+              <w:instrText xml:space="preserve"> PAGEREF _Toc472089128 \h </w:instrText>
             </w:r>
             <w:r>
               <w:rPr>
@@ -1268,7 +1338,7 @@
                 <w:noProof/>
                 <w:webHidden/>
               </w:rPr>
-              <w:t>7</w:t>
+              <w:t>10</w:t>
             </w:r>
             <w:r>
               <w:rPr>
@@ -1291,7 +1361,7 @@
               <w:lang w:eastAsia="fr-BE"/>
             </w:rPr>
           </w:pPr>
-          <w:hyperlink w:anchor="_Toc471977102" w:history="1">
+          <w:hyperlink w:anchor="_Toc472089129" w:history="1">
             <w:r>
               <w:rPr>
                 <w:rStyle w:val="Lienhypertexte"/>
@@ -1318,7 +1388,7 @@
                 <w:noProof/>
                 <w:webHidden/>
               </w:rPr>
-              <w:instrText xml:space="preserve"> PAGEREF _Toc471977102 \h </w:instrText>
+              <w:instrText xml:space="preserve"> PAGEREF _Toc472089129 \h </w:instrText>
             </w:r>
             <w:r>
               <w:rPr>
@@ -1338,7 +1408,7 @@
                 <w:noProof/>
                 <w:webHidden/>
               </w:rPr>
-              <w:t>8</w:t>
+              <w:t>10</w:t>
             </w:r>
             <w:r>
               <w:rPr>
@@ -1361,7 +1431,7 @@
               <w:lang w:eastAsia="fr-BE"/>
             </w:rPr>
           </w:pPr>
-          <w:hyperlink w:anchor="_Toc471977103" w:history="1">
+          <w:hyperlink w:anchor="_Toc472089130" w:history="1">
             <w:r>
               <w:rPr>
                 <w:rStyle w:val="Lienhypertexte"/>
@@ -1388,7 +1458,7 @@
                 <w:noProof/>
                 <w:webHidden/>
               </w:rPr>
-              <w:instrText xml:space="preserve"> PAGEREF _Toc471977103 \h </w:instrText>
+              <w:instrText xml:space="preserve"> PAGEREF _Toc472089130 \h </w:instrText>
             </w:r>
             <w:r>
               <w:rPr>
@@ -1408,7 +1478,7 @@
                 <w:noProof/>
                 <w:webHidden/>
               </w:rPr>
-              <w:t>8</w:t>
+              <w:t>10</w:t>
             </w:r>
             <w:r>
               <w:rPr>
@@ -1431,7 +1501,7 @@
               <w:lang w:eastAsia="fr-BE"/>
             </w:rPr>
           </w:pPr>
-          <w:hyperlink w:anchor="_Toc471977104" w:history="1">
+          <w:hyperlink w:anchor="_Toc472089131" w:history="1">
             <w:r>
               <w:rPr>
                 <w:rStyle w:val="Lienhypertexte"/>
@@ -1458,7 +1528,7 @@
                 <w:noProof/>
                 <w:webHidden/>
               </w:rPr>
-              <w:instrText xml:space="preserve"> PAGEREF _Toc471977104 \h </w:instrText>
+              <w:instrText xml:space="preserve"> PAGEREF _Toc472089131 \h </w:instrText>
             </w:r>
             <w:r>
               <w:rPr>
@@ -1478,7 +1548,7 @@
                 <w:noProof/>
                 <w:webHidden/>
               </w:rPr>
-              <w:t>9</w:t>
+              <w:t>11</w:t>
             </w:r>
             <w:r>
               <w:rPr>
@@ -1501,7 +1571,7 @@
               <w:lang w:eastAsia="fr-BE"/>
             </w:rPr>
           </w:pPr>
-          <w:hyperlink w:anchor="_Toc471977105" w:history="1">
+          <w:hyperlink w:anchor="_Toc472089132" w:history="1">
             <w:r>
               <w:rPr>
                 <w:rStyle w:val="Lienhypertexte"/>
@@ -1528,7 +1598,7 @@
                 <w:noProof/>
                 <w:webHidden/>
               </w:rPr>
-              <w:instrText xml:space="preserve"> PAGEREF _Toc471977105 \h </w:instrText>
+              <w:instrText xml:space="preserve"> PAGEREF _Toc472089132 \h </w:instrText>
             </w:r>
             <w:r>
               <w:rPr>
@@ -1548,7 +1618,7 @@
                 <w:noProof/>
                 <w:webHidden/>
               </w:rPr>
-              <w:t>10</w:t>
+              <w:t>12</w:t>
             </w:r>
             <w:r>
               <w:rPr>
@@ -1571,7 +1641,7 @@
               <w:lang w:eastAsia="fr-BE"/>
             </w:rPr>
           </w:pPr>
-          <w:hyperlink w:anchor="_Toc471977106" w:history="1">
+          <w:hyperlink w:anchor="_Toc472089133" w:history="1">
             <w:r>
               <w:rPr>
                 <w:rStyle w:val="Lienhypertexte"/>
@@ -1598,7 +1668,7 @@
                 <w:noProof/>
                 <w:webHidden/>
               </w:rPr>
-              <w:instrText xml:space="preserve"> PAGEREF _Toc471977106 \h </w:instrText>
+              <w:instrText xml:space="preserve"> PAGEREF _Toc472089133 \h </w:instrText>
             </w:r>
             <w:r>
               <w:rPr>
@@ -1618,7 +1688,7 @@
                 <w:noProof/>
                 <w:webHidden/>
               </w:rPr>
-              <w:t>10</w:t>
+              <w:t>12</w:t>
             </w:r>
             <w:r>
               <w:rPr>
@@ -1641,7 +1711,7 @@
               <w:lang w:eastAsia="fr-BE"/>
             </w:rPr>
           </w:pPr>
-          <w:hyperlink w:anchor="_Toc471977107" w:history="1">
+          <w:hyperlink w:anchor="_Toc472089134" w:history="1">
             <w:r>
               <w:rPr>
                 <w:rStyle w:val="Lienhypertexte"/>
@@ -1668,7 +1738,7 @@
                 <w:noProof/>
                 <w:webHidden/>
               </w:rPr>
-              <w:instrText xml:space="preserve"> PAGEREF _Toc471977107 \h </w:instrText>
+              <w:instrText xml:space="preserve"> PAGEREF _Toc472089134 \h </w:instrText>
             </w:r>
             <w:r>
               <w:rPr>
@@ -1688,7 +1758,7 @@
                 <w:noProof/>
                 <w:webHidden/>
               </w:rPr>
-              <w:t>11</w:t>
+              <w:t>13</w:t>
             </w:r>
             <w:r>
               <w:rPr>
@@ -1711,7 +1781,7 @@
               <w:lang w:eastAsia="fr-BE"/>
             </w:rPr>
           </w:pPr>
-          <w:hyperlink w:anchor="_Toc471977108" w:history="1">
+          <w:hyperlink w:anchor="_Toc472089135" w:history="1">
             <w:r>
               <w:rPr>
                 <w:rStyle w:val="Lienhypertexte"/>
@@ -1738,7 +1808,7 @@
                 <w:noProof/>
                 <w:webHidden/>
               </w:rPr>
-              <w:instrText xml:space="preserve"> PAGEREF _Toc471977108 \h </w:instrText>
+              <w:instrText xml:space="preserve"> PAGEREF _Toc472089135 \h </w:instrText>
             </w:r>
             <w:r>
               <w:rPr>
@@ -1758,7 +1828,7 @@
                 <w:noProof/>
                 <w:webHidden/>
               </w:rPr>
-              <w:t>11</w:t>
+              <w:t>13</w:t>
             </w:r>
             <w:r>
               <w:rPr>
@@ -1781,7 +1851,7 @@
               <w:lang w:eastAsia="fr-BE"/>
             </w:rPr>
           </w:pPr>
-          <w:hyperlink w:anchor="_Toc471977109" w:history="1">
+          <w:hyperlink w:anchor="_Toc472089136" w:history="1">
             <w:r>
               <w:rPr>
                 <w:rStyle w:val="Lienhypertexte"/>
@@ -1808,7 +1878,7 @@
                 <w:noProof/>
                 <w:webHidden/>
               </w:rPr>
-              <w:instrText xml:space="preserve"> PAGEREF _Toc471977109 \h </w:instrText>
+              <w:instrText xml:space="preserve"> PAGEREF _Toc472089136 \h </w:instrText>
             </w:r>
             <w:r>
               <w:rPr>
@@ -1828,7 +1898,7 @@
                 <w:noProof/>
                 <w:webHidden/>
               </w:rPr>
-              <w:t>12</w:t>
+              <w:t>13</w:t>
             </w:r>
             <w:r>
               <w:rPr>
@@ -1851,7 +1921,7 @@
               <w:lang w:eastAsia="fr-BE"/>
             </w:rPr>
           </w:pPr>
-          <w:hyperlink w:anchor="_Toc471977110" w:history="1">
+          <w:hyperlink w:anchor="_Toc472089137" w:history="1">
             <w:r>
               <w:rPr>
                 <w:rStyle w:val="Lienhypertexte"/>
@@ -1878,7 +1948,7 @@
                 <w:noProof/>
                 <w:webHidden/>
               </w:rPr>
-              <w:instrText xml:space="preserve"> PAGEREF _Toc471977110 \h </w:instrText>
+              <w:instrText xml:space="preserve"> PAGEREF _Toc472089137 \h </w:instrText>
             </w:r>
             <w:r>
               <w:rPr>
@@ -1898,7 +1968,7 @@
                 <w:noProof/>
                 <w:webHidden/>
               </w:rPr>
-              <w:t>12</w:t>
+              <w:t>14</w:t>
             </w:r>
             <w:r>
               <w:rPr>
@@ -1921,7 +1991,7 @@
               <w:lang w:eastAsia="fr-BE"/>
             </w:rPr>
           </w:pPr>
-          <w:hyperlink w:anchor="_Toc471977111" w:history="1">
+          <w:hyperlink w:anchor="_Toc472089138" w:history="1">
             <w:r>
               <w:rPr>
                 <w:rStyle w:val="Lienhypertexte"/>
@@ -1948,7 +2018,7 @@
                 <w:noProof/>
                 <w:webHidden/>
               </w:rPr>
-              <w:instrText xml:space="preserve"> PAGEREF _Toc471977111 \h </w:instrText>
+              <w:instrText xml:space="preserve"> PAGEREF _Toc472089138 \h </w:instrText>
             </w:r>
             <w:r>
               <w:rPr>
@@ -1968,7 +2038,77 @@
                 <w:noProof/>
                 <w:webHidden/>
               </w:rPr>
-              <w:t>13</w:t>
+              <w:t>15</w:t>
+            </w:r>
+            <w:r>
+              <w:rPr>
+                <w:noProof/>
+                <w:webHidden/>
+              </w:rPr>
+              <w:fldChar w:fldCharType="end"/>
+            </w:r>
+          </w:hyperlink>
+        </w:p>
+        <w:p>
+          <w:pPr>
+            <w:pStyle w:val="TM1"/>
+            <w:tabs>
+              <w:tab w:val="right" w:leader="dot" w:pos="9628"/>
+            </w:tabs>
+            <w:rPr>
+              <w:rFonts w:eastAsiaTheme="minorEastAsia"/>
+              <w:noProof/>
+              <w:lang w:eastAsia="fr-BE"/>
+            </w:rPr>
+          </w:pPr>
+          <w:hyperlink w:anchor="_Toc472089139" w:history="1">
+            <w:r>
+              <w:rPr>
+                <w:rStyle w:val="Lienhypertexte"/>
+                <w:noProof/>
+              </w:rPr>
+              <w:t>Conclusion</w:t>
+            </w:r>
+            <w:r>
+              <w:rPr>
+                <w:noProof/>
+                <w:webHidden/>
+              </w:rPr>
+              <w:tab/>
+            </w:r>
+            <w:r>
+              <w:rPr>
+                <w:noProof/>
+                <w:webHidden/>
+              </w:rPr>
+              <w:fldChar w:fldCharType="begin"/>
+            </w:r>
+            <w:r>
+              <w:rPr>
+                <w:noProof/>
+                <w:webHidden/>
+              </w:rPr>
+              <w:instrText xml:space="preserve"> PAGEREF _Toc472089139 \h </w:instrText>
+            </w:r>
+            <w:r>
+              <w:rPr>
+                <w:noProof/>
+                <w:webHidden/>
+              </w:rPr>
+            </w:r>
+            <w:r>
+              <w:rPr>
+                <w:noProof/>
+                <w:webHidden/>
+              </w:rPr>
+              <w:fldChar w:fldCharType="separate"/>
+            </w:r>
+            <w:r>
+              <w:rPr>
+                <w:noProof/>
+                <w:webHidden/>
+              </w:rPr>
+              <w:t>15</w:t>
             </w:r>
             <w:r>
               <w:rPr>
@@ -2022,7 +2162,7 @@
         <w:pStyle w:val="Titre1"/>
         <w:jc w:val="both"/>
       </w:pPr>
-      <w:bookmarkStart w:id="0" w:name="_Toc471977094"/>
+      <w:bookmarkStart w:id="0" w:name="_Toc472089120"/>
       <w:r>
         <w:lastRenderedPageBreak/>
         <w:t>Cas d’étude</w:t>
@@ -2360,7 +2500,7 @@
         <w:pStyle w:val="Titre1"/>
         <w:jc w:val="both"/>
       </w:pPr>
-      <w:bookmarkStart w:id="1" w:name="_Toc471977095"/>
+      <w:bookmarkStart w:id="1" w:name="_Toc472089121"/>
       <w:r>
         <w:lastRenderedPageBreak/>
         <w:t>Schéma Entité-association</w:t>
@@ -2421,7 +2561,7 @@
         <w:pStyle w:val="Titre2"/>
         <w:jc w:val="both"/>
       </w:pPr>
-      <w:bookmarkStart w:id="2" w:name="_Toc471977096"/>
+      <w:bookmarkStart w:id="2" w:name="_Toc472089122"/>
       <w:r>
         <w:lastRenderedPageBreak/>
         <w:t>Analyse du schéma</w:t>
@@ -2433,7 +2573,7 @@
         <w:pStyle w:val="Titre2"/>
         <w:jc w:val="both"/>
       </w:pPr>
-      <w:bookmarkStart w:id="3" w:name="_Toc471977097"/>
+      <w:bookmarkStart w:id="3" w:name="_Toc472089123"/>
       <w:r>
         <w:t>Contraintes d’intégrité</w:t>
       </w:r>
@@ -2797,7 +2937,7 @@
         <w:pStyle w:val="Titre1"/>
         <w:jc w:val="both"/>
       </w:pPr>
-      <w:bookmarkStart w:id="4" w:name="_Toc471977098"/>
+      <w:bookmarkStart w:id="4" w:name="_Toc472089124"/>
       <w:r>
         <w:lastRenderedPageBreak/>
         <w:t>Schéma relationnel</w:t>
@@ -2858,7 +2998,7 @@
         <w:pStyle w:val="Titre1"/>
         <w:jc w:val="both"/>
       </w:pPr>
-      <w:bookmarkStart w:id="5" w:name="_Toc471977099"/>
+      <w:bookmarkStart w:id="5" w:name="_Toc472089125"/>
       <w:r>
         <w:lastRenderedPageBreak/>
         <w:t>Schéma applicatif</w:t>
@@ -2917,10 +3057,13 @@
     <w:p>
       <w:pPr>
         <w:pStyle w:val="Titre1"/>
-      </w:pPr>
+        <w:jc w:val="both"/>
+      </w:pPr>
+      <w:bookmarkStart w:id="6" w:name="_Toc472089126"/>
       <w:r>
         <w:t>Sécurité</w:t>
       </w:r>
+      <w:bookmarkEnd w:id="6"/>
     </w:p>
     <w:p>
       <w:r>
@@ -2955,6 +3098,12 @@
         <w:t>qui permet la connexion en mode administrateur.</w:t>
       </w:r>
     </w:p>
+    <w:p>
+      <w:r>
+        <w:br w:type="page"/>
+      </w:r>
+    </w:p>
+    <w:p/>
     <w:p>
       <w:r>
         <w:t>Dans le tableau suivants on trouve la liste des utilisateurs qui peuvent accéder a la base de données et leurs type d’utilisateur ;</w:t>
@@ -3037,17 +3186,9 @@
           </w:tcPr>
           <w:p>
             <w:pPr>
-              <w:jc w:val="center"/>
-              <w:rPr>
-                <w:sz w:val="26"/>
-                <w:szCs w:val="26"/>
-              </w:rPr>
+              <w:spacing w:after="160" w:line="259" w:lineRule="auto"/>
             </w:pPr>
             <w:r>
-              <w:rPr>
-                <w:sz w:val="26"/>
-                <w:szCs w:val="26"/>
-              </w:rPr>
               <w:t>Toto</w:t>
             </w:r>
           </w:p>
@@ -3058,17 +3199,9 @@
           </w:tcPr>
           <w:p>
             <w:pPr>
-              <w:jc w:val="center"/>
-              <w:rPr>
-                <w:sz w:val="26"/>
-                <w:szCs w:val="26"/>
-              </w:rPr>
+              <w:spacing w:after="160" w:line="259" w:lineRule="auto"/>
             </w:pPr>
             <w:r>
-              <w:rPr>
-                <w:sz w:val="26"/>
-                <w:szCs w:val="26"/>
-              </w:rPr>
               <w:t>Administrateur</w:t>
             </w:r>
           </w:p>
@@ -3079,17 +3212,9 @@
           </w:tcPr>
           <w:p>
             <w:pPr>
-              <w:jc w:val="center"/>
-              <w:rPr>
-                <w:sz w:val="26"/>
-                <w:szCs w:val="26"/>
-              </w:rPr>
+              <w:spacing w:after="160" w:line="259" w:lineRule="auto"/>
             </w:pPr>
             <w:r>
-              <w:rPr>
-                <w:sz w:val="26"/>
-                <w:szCs w:val="26"/>
-              </w:rPr>
               <w:t>toto</w:t>
             </w:r>
           </w:p>
@@ -3100,17 +3225,9 @@
           </w:tcPr>
           <w:p>
             <w:pPr>
-              <w:jc w:val="center"/>
-              <w:rPr>
-                <w:sz w:val="26"/>
-                <w:szCs w:val="26"/>
-              </w:rPr>
+              <w:spacing w:after="160" w:line="259" w:lineRule="auto"/>
             </w:pPr>
             <w:r>
-              <w:rPr>
-                <w:sz w:val="26"/>
-                <w:szCs w:val="26"/>
-              </w:rPr>
               <w:t>toto</w:t>
             </w:r>
           </w:p>
@@ -3123,17 +3240,9 @@
           </w:tcPr>
           <w:p>
             <w:pPr>
-              <w:jc w:val="center"/>
-              <w:rPr>
-                <w:sz w:val="26"/>
-                <w:szCs w:val="26"/>
-              </w:rPr>
+              <w:spacing w:after="160" w:line="259" w:lineRule="auto"/>
             </w:pPr>
             <w:r>
-              <w:rPr>
-                <w:sz w:val="26"/>
-                <w:szCs w:val="26"/>
-              </w:rPr>
               <w:t>Admin</w:t>
             </w:r>
           </w:p>
@@ -3144,17 +3253,9 @@
           </w:tcPr>
           <w:p>
             <w:pPr>
-              <w:jc w:val="center"/>
-              <w:rPr>
-                <w:sz w:val="26"/>
-                <w:szCs w:val="26"/>
-              </w:rPr>
+              <w:spacing w:after="160" w:line="259" w:lineRule="auto"/>
             </w:pPr>
             <w:r>
-              <w:rPr>
-                <w:sz w:val="26"/>
-                <w:szCs w:val="26"/>
-              </w:rPr>
               <w:t>Administrateur</w:t>
             </w:r>
           </w:p>
@@ -3165,17 +3266,9 @@
           </w:tcPr>
           <w:p>
             <w:pPr>
-              <w:jc w:val="center"/>
-              <w:rPr>
-                <w:sz w:val="26"/>
-                <w:szCs w:val="26"/>
-              </w:rPr>
+              <w:spacing w:after="160" w:line="259" w:lineRule="auto"/>
             </w:pPr>
             <w:r>
-              <w:rPr>
-                <w:sz w:val="26"/>
-                <w:szCs w:val="26"/>
-              </w:rPr>
               <w:t>admin</w:t>
             </w:r>
           </w:p>
@@ -3186,17 +3279,9 @@
           </w:tcPr>
           <w:p>
             <w:pPr>
-              <w:jc w:val="center"/>
-              <w:rPr>
-                <w:sz w:val="26"/>
-                <w:szCs w:val="26"/>
-              </w:rPr>
+              <w:spacing w:after="160" w:line="259" w:lineRule="auto"/>
             </w:pPr>
             <w:r>
-              <w:rPr>
-                <w:sz w:val="26"/>
-                <w:szCs w:val="26"/>
-              </w:rPr>
               <w:t>admin</w:t>
             </w:r>
           </w:p>
@@ -3209,17 +3294,9 @@
           </w:tcPr>
           <w:p>
             <w:pPr>
-              <w:jc w:val="center"/>
-              <w:rPr>
-                <w:sz w:val="26"/>
-                <w:szCs w:val="26"/>
-              </w:rPr>
+              <w:spacing w:after="160" w:line="259" w:lineRule="auto"/>
             </w:pPr>
             <w:r>
-              <w:rPr>
-                <w:sz w:val="26"/>
-                <w:szCs w:val="26"/>
-              </w:rPr>
               <w:t>Farid</w:t>
             </w:r>
           </w:p>
@@ -3230,17 +3307,9 @@
           </w:tcPr>
           <w:p>
             <w:pPr>
-              <w:jc w:val="center"/>
-              <w:rPr>
-                <w:sz w:val="26"/>
-                <w:szCs w:val="26"/>
-              </w:rPr>
+              <w:spacing w:after="160" w:line="259" w:lineRule="auto"/>
             </w:pPr>
             <w:r>
-              <w:rPr>
-                <w:sz w:val="26"/>
-                <w:szCs w:val="26"/>
-              </w:rPr>
               <w:t>Lecteur</w:t>
             </w:r>
           </w:p>
@@ -3251,17 +3320,9 @@
           </w:tcPr>
           <w:p>
             <w:pPr>
-              <w:jc w:val="center"/>
-              <w:rPr>
-                <w:sz w:val="26"/>
-                <w:szCs w:val="26"/>
-              </w:rPr>
+              <w:spacing w:after="160" w:line="259" w:lineRule="auto"/>
             </w:pPr>
             <w:r>
-              <w:rPr>
-                <w:sz w:val="26"/>
-                <w:szCs w:val="26"/>
-              </w:rPr>
               <w:t>farid</w:t>
             </w:r>
           </w:p>
@@ -3272,17 +3333,9 @@
           </w:tcPr>
           <w:p>
             <w:pPr>
-              <w:jc w:val="center"/>
-              <w:rPr>
-                <w:sz w:val="26"/>
-                <w:szCs w:val="26"/>
-              </w:rPr>
+              <w:spacing w:after="160" w:line="259" w:lineRule="auto"/>
             </w:pPr>
             <w:r>
-              <w:rPr>
-                <w:sz w:val="26"/>
-                <w:szCs w:val="26"/>
-              </w:rPr>
               <w:t>farid</w:t>
             </w:r>
           </w:p>
@@ -3295,17 +3348,9 @@
           </w:tcPr>
           <w:p>
             <w:pPr>
-              <w:jc w:val="center"/>
-              <w:rPr>
-                <w:sz w:val="26"/>
-                <w:szCs w:val="26"/>
-              </w:rPr>
+              <w:spacing w:after="160" w:line="259" w:lineRule="auto"/>
             </w:pPr>
             <w:r>
-              <w:rPr>
-                <w:sz w:val="26"/>
-                <w:szCs w:val="26"/>
-              </w:rPr>
               <w:t>Simon</w:t>
             </w:r>
           </w:p>
@@ -3316,17 +3361,9 @@
           </w:tcPr>
           <w:p>
             <w:pPr>
-              <w:jc w:val="center"/>
-              <w:rPr>
-                <w:sz w:val="26"/>
-                <w:szCs w:val="26"/>
-              </w:rPr>
+              <w:spacing w:after="160" w:line="259" w:lineRule="auto"/>
             </w:pPr>
             <w:r>
-              <w:rPr>
-                <w:sz w:val="26"/>
-                <w:szCs w:val="26"/>
-              </w:rPr>
               <w:t>Lecteur</w:t>
             </w:r>
           </w:p>
@@ -3337,17 +3374,9 @@
           </w:tcPr>
           <w:p>
             <w:pPr>
-              <w:jc w:val="center"/>
-              <w:rPr>
-                <w:sz w:val="26"/>
-                <w:szCs w:val="26"/>
-              </w:rPr>
+              <w:spacing w:after="160" w:line="259" w:lineRule="auto"/>
             </w:pPr>
             <w:r>
-              <w:rPr>
-                <w:sz w:val="26"/>
-                <w:szCs w:val="26"/>
-              </w:rPr>
               <w:t>simon</w:t>
             </w:r>
           </w:p>
@@ -3358,17 +3387,9 @@
           </w:tcPr>
           <w:p>
             <w:pPr>
-              <w:jc w:val="center"/>
-              <w:rPr>
-                <w:sz w:val="26"/>
-                <w:szCs w:val="26"/>
-              </w:rPr>
+              <w:spacing w:after="160" w:line="259" w:lineRule="auto"/>
             </w:pPr>
             <w:r>
-              <w:rPr>
-                <w:sz w:val="26"/>
-                <w:szCs w:val="26"/>
-              </w:rPr>
               <w:t xml:space="preserve">simon </w:t>
             </w:r>
           </w:p>
@@ -3381,17 +3402,9 @@
           </w:tcPr>
           <w:p>
             <w:pPr>
-              <w:jc w:val="center"/>
-              <w:rPr>
-                <w:sz w:val="26"/>
-                <w:szCs w:val="26"/>
-              </w:rPr>
+              <w:spacing w:after="160" w:line="259" w:lineRule="auto"/>
             </w:pPr>
             <w:r>
-              <w:rPr>
-                <w:sz w:val="26"/>
-                <w:szCs w:val="26"/>
-              </w:rPr>
               <w:t>Gerard</w:t>
             </w:r>
           </w:p>
@@ -3402,17 +3415,9 @@
           </w:tcPr>
           <w:p>
             <w:pPr>
-              <w:jc w:val="center"/>
-              <w:rPr>
-                <w:sz w:val="26"/>
-                <w:szCs w:val="26"/>
-              </w:rPr>
+              <w:spacing w:after="160" w:line="259" w:lineRule="auto"/>
             </w:pPr>
             <w:r>
-              <w:rPr>
-                <w:sz w:val="26"/>
-                <w:szCs w:val="26"/>
-              </w:rPr>
               <w:t>Lecteur</w:t>
             </w:r>
           </w:p>
@@ -3423,17 +3428,9 @@
           </w:tcPr>
           <w:p>
             <w:pPr>
-              <w:jc w:val="center"/>
-              <w:rPr>
-                <w:sz w:val="26"/>
-                <w:szCs w:val="26"/>
-              </w:rPr>
+              <w:spacing w:after="160" w:line="259" w:lineRule="auto"/>
             </w:pPr>
             <w:r>
-              <w:rPr>
-                <w:sz w:val="26"/>
-                <w:szCs w:val="26"/>
-              </w:rPr>
               <w:t>gerard</w:t>
             </w:r>
           </w:p>
@@ -3444,17 +3441,9 @@
           </w:tcPr>
           <w:p>
             <w:pPr>
-              <w:jc w:val="center"/>
-              <w:rPr>
-                <w:sz w:val="26"/>
-                <w:szCs w:val="26"/>
-              </w:rPr>
+              <w:spacing w:after="160" w:line="259" w:lineRule="auto"/>
             </w:pPr>
             <w:r>
-              <w:rPr>
-                <w:sz w:val="26"/>
-                <w:szCs w:val="26"/>
-              </w:rPr>
               <w:t>gerard</w:t>
             </w:r>
           </w:p>
@@ -3467,17 +3456,9 @@
           </w:tcPr>
           <w:p>
             <w:pPr>
-              <w:jc w:val="center"/>
-              <w:rPr>
-                <w:sz w:val="26"/>
-                <w:szCs w:val="26"/>
-              </w:rPr>
+              <w:spacing w:after="160" w:line="259" w:lineRule="auto"/>
             </w:pPr>
             <w:r>
-              <w:rPr>
-                <w:sz w:val="26"/>
-                <w:szCs w:val="26"/>
-              </w:rPr>
               <w:t>Etienne</w:t>
             </w:r>
           </w:p>
@@ -3488,17 +3469,9 @@
           </w:tcPr>
           <w:p>
             <w:pPr>
-              <w:jc w:val="center"/>
-              <w:rPr>
-                <w:sz w:val="26"/>
-                <w:szCs w:val="26"/>
-              </w:rPr>
+              <w:spacing w:after="160" w:line="259" w:lineRule="auto"/>
             </w:pPr>
             <w:r>
-              <w:rPr>
-                <w:sz w:val="26"/>
-                <w:szCs w:val="26"/>
-              </w:rPr>
               <w:t>Lecteur</w:t>
             </w:r>
           </w:p>
@@ -3509,17 +3482,9 @@
           </w:tcPr>
           <w:p>
             <w:pPr>
-              <w:jc w:val="center"/>
-              <w:rPr>
-                <w:sz w:val="26"/>
-                <w:szCs w:val="26"/>
-              </w:rPr>
+              <w:spacing w:after="160" w:line="259" w:lineRule="auto"/>
             </w:pPr>
             <w:r>
-              <w:rPr>
-                <w:sz w:val="26"/>
-                <w:szCs w:val="26"/>
-              </w:rPr>
               <w:t>etienne</w:t>
             </w:r>
           </w:p>
@@ -3530,17 +3495,9 @@
           </w:tcPr>
           <w:p>
             <w:pPr>
-              <w:jc w:val="center"/>
-              <w:rPr>
-                <w:sz w:val="26"/>
-                <w:szCs w:val="26"/>
-              </w:rPr>
+              <w:spacing w:after="160" w:line="259" w:lineRule="auto"/>
             </w:pPr>
             <w:r>
-              <w:rPr>
-                <w:sz w:val="26"/>
-                <w:szCs w:val="26"/>
-              </w:rPr>
               <w:t>etienne</w:t>
             </w:r>
           </w:p>
@@ -3553,22 +3510,913 @@
         <w:pStyle w:val="Titre1"/>
         <w:jc w:val="both"/>
       </w:pPr>
-      <w:bookmarkStart w:id="6" w:name="_Toc471977100"/>
+      <w:r>
+        <w:t>Gestion des erreurs</w:t>
+      </w:r>
+    </w:p>
+    <w:p>
+      <w:r>
+        <w:t>On trouve dans le tableau suivant la liste des erreurs importantes qui sont soulevée par l’application.</w:t>
+      </w:r>
+    </w:p>
+    <w:tbl>
+      <w:tblPr>
+        <w:tblStyle w:val="Grilledutableau"/>
+        <w:tblW w:w="9634" w:type="dxa"/>
+        <w:tblInd w:w="0" w:type="dxa"/>
+        <w:tblLook w:val="04A0" w:firstRow="1" w:lastRow="0" w:firstColumn="1" w:lastColumn="0" w:noHBand="0" w:noVBand="1"/>
+      </w:tblPr>
+      <w:tblGrid>
+        <w:gridCol w:w="9634"/>
+      </w:tblGrid>
+      <w:tr>
+        <w:trPr>
+          <w:trHeight w:val="528"/>
+        </w:trPr>
+        <w:tc>
+          <w:tcPr>
+            <w:tcW w:w="9634" w:type="dxa"/>
+          </w:tcPr>
+          <w:p>
+            <w:pPr>
+              <w:jc w:val="center"/>
+            </w:pPr>
+            <w:r>
+              <w:t>Erreur</w:t>
+            </w:r>
+          </w:p>
+        </w:tc>
+      </w:tr>
+      <w:tr>
+        <w:trPr>
+          <w:trHeight w:val="64"/>
+        </w:trPr>
+        <w:tc>
+          <w:tcPr>
+            <w:tcW w:w="9634" w:type="dxa"/>
+          </w:tcPr>
+          <w:p>
+            <w:r>
+              <w:t>RAISERROR (20000,-1,-1, 'L"exemplaire que vous essayez d"emprunter est actuellement indisponible')</w:t>
+            </w:r>
+          </w:p>
+        </w:tc>
+      </w:tr>
+      <w:tr>
+        <w:trPr>
+          <w:trHeight w:val="64"/>
+        </w:trPr>
+        <w:tc>
+          <w:tcPr>
+            <w:tcW w:w="9634" w:type="dxa"/>
+          </w:tcPr>
+          <w:p>
+            <w:r>
+              <w:t>RAISERROR (21000,-1,-1, 'vous avez emprunté trop de livres')</w:t>
+            </w:r>
+          </w:p>
+        </w:tc>
+      </w:tr>
+      <w:tr>
+        <w:trPr>
+          <w:trHeight w:val="64"/>
+        </w:trPr>
+        <w:tc>
+          <w:tcPr>
+            <w:tcW w:w="9634" w:type="dxa"/>
+          </w:tcPr>
+          <w:p>
+            <w:r>
+              <w:t>RAISERROR (22000,-1,-1, 'Vous ne pouvez pas emprunter de livre tant que vous n''avez pas reglé vos retards')</w:t>
+            </w:r>
+          </w:p>
+        </w:tc>
+      </w:tr>
+      <w:tr>
+        <w:trPr>
+          <w:trHeight w:val="64"/>
+        </w:trPr>
+        <w:tc>
+          <w:tcPr>
+            <w:tcW w:w="9634" w:type="dxa"/>
+          </w:tcPr>
+          <w:p>
+            <w:r>
+              <w:t>RAISERROR (24000,-1,-1, 'Action impossible, vous avez déjà reservé ce livre')</w:t>
+            </w:r>
+          </w:p>
+        </w:tc>
+      </w:tr>
+      <w:tr>
+        <w:trPr>
+          <w:trHeight w:val="64"/>
+        </w:trPr>
+        <w:tc>
+          <w:tcPr>
+            <w:tcW w:w="9634" w:type="dxa"/>
+          </w:tcPr>
+          <w:p>
+            <w:r>
+              <w:t>RAISERROR (25000,-1,-1, 'Login ou password incorrect') (LEC_Login)</w:t>
+            </w:r>
+          </w:p>
+        </w:tc>
+      </w:tr>
+      <w:tr>
+        <w:trPr>
+          <w:trHeight w:val="64"/>
+        </w:trPr>
+        <w:tc>
+          <w:tcPr>
+            <w:tcW w:w="9634" w:type="dxa"/>
+          </w:tcPr>
+          <w:p>
+            <w:r>
+              <w:t>RAISERROR (26000,-1,-1, 'Login ou password incorrect') (ADM_Login)</w:t>
+            </w:r>
+          </w:p>
+        </w:tc>
+      </w:tr>
+    </w:tbl>
+    <w:p/>
+    <w:p>
+      <w:pPr>
+        <w:pStyle w:val="Titre1"/>
+        <w:jc w:val="both"/>
+      </w:pPr>
+      <w:r>
+        <w:t>Procédures stockées</w:t>
+      </w:r>
+    </w:p>
+    <w:p>
+      <w:r>
+        <w:t>On trouve dans les deux sections suivantes, la liste des procédures stockées</w:t>
+      </w:r>
+      <w:r>
+        <w:t xml:space="preserve"> importantes qui sont</w:t>
+      </w:r>
+      <w:bookmarkStart w:id="7" w:name="_GoBack"/>
+      <w:bookmarkEnd w:id="7"/>
+      <w:r>
+        <w:t xml:space="preserve"> utilisées et leur résultat.</w:t>
+      </w:r>
+    </w:p>
+    <w:p>
+      <w:pPr>
+        <w:pStyle w:val="Titre2"/>
+      </w:pPr>
+      <w:r>
+        <w:t>Côté administrateur</w:t>
+      </w:r>
+    </w:p>
+    <w:tbl>
+      <w:tblPr>
+        <w:tblStyle w:val="Grilledutableau"/>
+        <w:tblW w:w="0" w:type="auto"/>
+        <w:tblInd w:w="0" w:type="dxa"/>
+        <w:tblLook w:val="04A0" w:firstRow="1" w:lastRow="0" w:firstColumn="1" w:lastColumn="0" w:noHBand="0" w:noVBand="1"/>
+      </w:tblPr>
+      <w:tblGrid>
+        <w:gridCol w:w="4814"/>
+        <w:gridCol w:w="4814"/>
+      </w:tblGrid>
+      <w:tr>
+        <w:trPr>
+          <w:trHeight w:val="461"/>
+        </w:trPr>
+        <w:tc>
+          <w:tcPr>
+            <w:tcW w:w="4814" w:type="dxa"/>
+          </w:tcPr>
+          <w:p>
+            <w:pPr>
+              <w:jc w:val="center"/>
+            </w:pPr>
+            <w:r>
+              <w:t>Procédure stockée</w:t>
+            </w:r>
+          </w:p>
+        </w:tc>
+        <w:tc>
+          <w:tcPr>
+            <w:tcW w:w="4814" w:type="dxa"/>
+          </w:tcPr>
+          <w:p>
+            <w:pPr>
+              <w:jc w:val="center"/>
+            </w:pPr>
+            <w:r>
+              <w:t>Résultat attendu</w:t>
+            </w:r>
+          </w:p>
+        </w:tc>
+      </w:tr>
+      <w:tr>
+        <w:tc>
+          <w:tcPr>
+            <w:tcW w:w="4814" w:type="dxa"/>
+          </w:tcPr>
+          <w:p>
+            <w:pPr>
+              <w:spacing w:after="160" w:line="259" w:lineRule="auto"/>
+            </w:pPr>
+            <w:r>
+              <w:t>ADM_Login</w:t>
+            </w:r>
+          </w:p>
+        </w:tc>
+        <w:tc>
+          <w:tcPr>
+            <w:tcW w:w="4814" w:type="dxa"/>
+          </w:tcPr>
+          <w:p>
+            <w:pPr>
+              <w:spacing w:after="160" w:line="259" w:lineRule="auto"/>
+            </w:pPr>
+            <w:r>
+              <w:t>Vérifie si l’utilisateur existe en tant qu’administrateur.</w:t>
+            </w:r>
+          </w:p>
+        </w:tc>
+      </w:tr>
+      <w:tr>
+        <w:tc>
+          <w:tcPr>
+            <w:tcW w:w="4814" w:type="dxa"/>
+          </w:tcPr>
+          <w:p>
+            <w:pPr>
+              <w:spacing w:after="160" w:line="259" w:lineRule="auto"/>
+            </w:pPr>
+            <w:r>
+              <w:t>EMP_ALLEmpruntsEnCours</w:t>
+            </w:r>
+          </w:p>
+        </w:tc>
+        <w:tc>
+          <w:tcPr>
+            <w:tcW w:w="4814" w:type="dxa"/>
+          </w:tcPr>
+          <w:p>
+            <w:pPr>
+              <w:spacing w:after="160" w:line="259" w:lineRule="auto"/>
+            </w:pPr>
+            <w:r>
+              <w:t>Affiche tous les emprunts en cours dans l’ensemble des bibliothèques.</w:t>
+            </w:r>
+          </w:p>
+        </w:tc>
+      </w:tr>
+      <w:tr>
+        <w:tc>
+          <w:tcPr>
+            <w:tcW w:w="4814" w:type="dxa"/>
+          </w:tcPr>
+          <w:p>
+            <w:pPr>
+              <w:spacing w:after="160" w:line="259" w:lineRule="auto"/>
+            </w:pPr>
+            <w:r>
+              <w:t>EMP_ListRetardatairesAllBib</w:t>
+            </w:r>
+          </w:p>
+        </w:tc>
+        <w:tc>
+          <w:tcPr>
+            <w:tcW w:w="4814" w:type="dxa"/>
+          </w:tcPr>
+          <w:p>
+            <w:pPr>
+              <w:spacing w:after="160" w:line="259" w:lineRule="auto"/>
+            </w:pPr>
+            <w:r>
+              <w:t>Affiche tous les retardataires au niveau de toutes les biblioth</w:t>
+            </w:r>
+            <w:r>
+              <w:t>èques.</w:t>
+            </w:r>
+          </w:p>
+        </w:tc>
+      </w:tr>
+      <w:tr>
+        <w:tc>
+          <w:tcPr>
+            <w:tcW w:w="4814" w:type="dxa"/>
+          </w:tcPr>
+          <w:p>
+            <w:pPr>
+              <w:spacing w:after="160" w:line="259" w:lineRule="auto"/>
+            </w:pPr>
+            <w:r>
+              <w:t>EMP_NbEmpruntsByLec_Id</w:t>
+            </w:r>
+          </w:p>
+        </w:tc>
+        <w:tc>
+          <w:tcPr>
+            <w:tcW w:w="4814" w:type="dxa"/>
+          </w:tcPr>
+          <w:p>
+            <w:pPr>
+              <w:spacing w:after="160" w:line="259" w:lineRule="auto"/>
+            </w:pPr>
+            <w:r>
+              <w:t>Affiche le résultat du calcul des emprunts d’un lecteur passé en paramètre.</w:t>
+            </w:r>
+          </w:p>
+        </w:tc>
+      </w:tr>
+      <w:tr>
+        <w:tc>
+          <w:tcPr>
+            <w:tcW w:w="4814" w:type="dxa"/>
+          </w:tcPr>
+          <w:p>
+            <w:pPr>
+              <w:spacing w:after="160" w:line="259" w:lineRule="auto"/>
+            </w:pPr>
+            <w:r>
+              <w:t>EMP_NbRetardByLec_Id</w:t>
+            </w:r>
+          </w:p>
+        </w:tc>
+        <w:tc>
+          <w:tcPr>
+            <w:tcW w:w="4814" w:type="dxa"/>
+          </w:tcPr>
+          <w:p>
+            <w:pPr>
+              <w:spacing w:after="160" w:line="259" w:lineRule="auto"/>
+            </w:pPr>
+            <w:r>
+              <w:t>Affiche le résultat du clacul des retards d’un lecteur passé en paramètre.</w:t>
+            </w:r>
+          </w:p>
+        </w:tc>
+      </w:tr>
+      <w:tr>
+        <w:tc>
+          <w:tcPr>
+            <w:tcW w:w="4814" w:type="dxa"/>
+          </w:tcPr>
+          <w:p>
+            <w:pPr>
+              <w:spacing w:after="160" w:line="259" w:lineRule="auto"/>
+            </w:pPr>
+            <w:r>
+              <w:lastRenderedPageBreak/>
+              <w:t>EXE_AllExemplaireBybBib_Id</w:t>
+            </w:r>
+          </w:p>
+        </w:tc>
+        <w:tc>
+          <w:tcPr>
+            <w:tcW w:w="4814" w:type="dxa"/>
+          </w:tcPr>
+          <w:p>
+            <w:pPr>
+              <w:spacing w:after="160" w:line="259" w:lineRule="auto"/>
+            </w:pPr>
+            <w:r>
+              <w:t>Affiche les exemplaires disponibles dans une bibliothèque passée en paramètre.</w:t>
+            </w:r>
+          </w:p>
+        </w:tc>
+      </w:tr>
+      <w:tr>
+        <w:tc>
+          <w:tcPr>
+            <w:tcW w:w="4814" w:type="dxa"/>
+          </w:tcPr>
+          <w:p>
+            <w:pPr>
+              <w:spacing w:after="160" w:line="259" w:lineRule="auto"/>
+            </w:pPr>
+            <w:r>
+              <w:t>EXE_AllExemplaireByLibelle</w:t>
+            </w:r>
+          </w:p>
+        </w:tc>
+        <w:tc>
+          <w:tcPr>
+            <w:tcW w:w="4814" w:type="dxa"/>
+          </w:tcPr>
+          <w:p>
+            <w:pPr>
+              <w:spacing w:after="160" w:line="259" w:lineRule="auto"/>
+            </w:pPr>
+            <w:r>
+              <w:t>Affiche le résultat de la recherche des exemplaires par libellé d’exemplaire passé en paramètre.</w:t>
+            </w:r>
+          </w:p>
+        </w:tc>
+      </w:tr>
+      <w:tr>
+        <w:tc>
+          <w:tcPr>
+            <w:tcW w:w="4814" w:type="dxa"/>
+          </w:tcPr>
+          <w:p>
+            <w:pPr>
+              <w:spacing w:after="160" w:line="259" w:lineRule="auto"/>
+            </w:pPr>
+            <w:r>
+              <w:t>EXE_AllExemplaireByExe_Code</w:t>
+            </w:r>
+          </w:p>
+        </w:tc>
+        <w:tc>
+          <w:tcPr>
+            <w:tcW w:w="4814" w:type="dxa"/>
+          </w:tcPr>
+          <w:p>
+            <w:pPr>
+              <w:spacing w:after="160" w:line="259" w:lineRule="auto"/>
+            </w:pPr>
+            <w:r>
+              <w:t>Affiche le résultat de la recherche des exemplaires par code d’exemplaire passé en paramètre.</w:t>
+            </w:r>
+          </w:p>
+        </w:tc>
+      </w:tr>
+      <w:tr>
+        <w:tc>
+          <w:tcPr>
+            <w:tcW w:w="4814" w:type="dxa"/>
+          </w:tcPr>
+          <w:p>
+            <w:pPr>
+              <w:spacing w:after="160" w:line="259" w:lineRule="auto"/>
+            </w:pPr>
+            <w:r>
+              <w:t>EXE_AllExemplaireByTitre</w:t>
+            </w:r>
+          </w:p>
+        </w:tc>
+        <w:tc>
+          <w:tcPr>
+            <w:tcW w:w="4814" w:type="dxa"/>
+          </w:tcPr>
+          <w:p>
+            <w:pPr>
+              <w:spacing w:after="160" w:line="259" w:lineRule="auto"/>
+            </w:pPr>
+            <w:r>
+              <w:t xml:space="preserve">Affiche le résultat de la recherche </w:t>
+            </w:r>
+            <w:proofErr w:type="gramStart"/>
+            <w:r>
+              <w:t>des exemplaire</w:t>
+            </w:r>
+            <w:proofErr w:type="gramEnd"/>
+            <w:r>
+              <w:t xml:space="preserve"> par titre (passé en paramètre) du livre auquel il fait référence.</w:t>
+            </w:r>
+          </w:p>
+        </w:tc>
+      </w:tr>
+      <w:tr>
+        <w:tc>
+          <w:tcPr>
+            <w:tcW w:w="4814" w:type="dxa"/>
+          </w:tcPr>
+          <w:p>
+            <w:pPr>
+              <w:spacing w:after="160" w:line="259" w:lineRule="auto"/>
+            </w:pPr>
+            <w:r>
+              <w:t>EXE_CreerExemplaire</w:t>
+            </w:r>
+          </w:p>
+        </w:tc>
+        <w:tc>
+          <w:tcPr>
+            <w:tcW w:w="4814" w:type="dxa"/>
+          </w:tcPr>
+          <w:p>
+            <w:pPr>
+              <w:spacing w:after="160" w:line="259" w:lineRule="auto"/>
+            </w:pPr>
+            <w:r>
+              <w:t>Procédure qui crée un exemplaire via éléments qui constituent ce dernier, ceux-ci sont passé en paramètre</w:t>
+            </w:r>
+          </w:p>
+        </w:tc>
+      </w:tr>
+      <w:tr>
+        <w:tc>
+          <w:tcPr>
+            <w:tcW w:w="4814" w:type="dxa"/>
+          </w:tcPr>
+          <w:p>
+            <w:pPr>
+              <w:spacing w:after="160" w:line="259" w:lineRule="auto"/>
+            </w:pPr>
+            <w:r>
+              <w:t>EXE_RetournerExemplaire</w:t>
+            </w:r>
+          </w:p>
+        </w:tc>
+        <w:tc>
+          <w:tcPr>
+            <w:tcW w:w="4814" w:type="dxa"/>
+          </w:tcPr>
+          <w:p>
+            <w:pPr>
+              <w:spacing w:after="160" w:line="259" w:lineRule="auto"/>
+            </w:pPr>
+            <w:r>
+              <w:t>Procédure qui permet de rendre disponible un exemplaire en clôturant l’emprunt de ce dernier.</w:t>
+            </w:r>
+          </w:p>
+        </w:tc>
+      </w:tr>
+      <w:tr>
+        <w:tc>
+          <w:tcPr>
+            <w:tcW w:w="4814" w:type="dxa"/>
+          </w:tcPr>
+          <w:p>
+            <w:pPr>
+              <w:spacing w:after="160" w:line="259" w:lineRule="auto"/>
+            </w:pPr>
+            <w:r>
+              <w:t>Liv_AjoutLivre</w:t>
+            </w:r>
+          </w:p>
+        </w:tc>
+        <w:tc>
+          <w:tcPr>
+            <w:tcW w:w="4814" w:type="dxa"/>
+          </w:tcPr>
+          <w:p>
+            <w:pPr>
+              <w:spacing w:after="160" w:line="259" w:lineRule="auto"/>
+            </w:pPr>
+            <w:r>
+              <w:t xml:space="preserve">Permet d’ajouter un livre grâce aux éléments qui le constituent et passés en paramètre. </w:t>
+            </w:r>
+          </w:p>
+        </w:tc>
+      </w:tr>
+      <w:tr>
+        <w:tc>
+          <w:tcPr>
+            <w:tcW w:w="4814" w:type="dxa"/>
+          </w:tcPr>
+          <w:p>
+            <w:pPr>
+              <w:spacing w:after="160" w:line="259" w:lineRule="auto"/>
+            </w:pPr>
+            <w:r>
+              <w:t>LIV_UpdateLivre</w:t>
+            </w:r>
+          </w:p>
+        </w:tc>
+        <w:tc>
+          <w:tcPr>
+            <w:tcW w:w="4814" w:type="dxa"/>
+          </w:tcPr>
+          <w:p>
+            <w:pPr>
+              <w:spacing w:after="160" w:line="259" w:lineRule="auto"/>
+            </w:pPr>
+            <w:r>
+              <w:t>Met à jour un livre grâce aux éléments passés en paramètre qui le constituent.</w:t>
+            </w:r>
+          </w:p>
+        </w:tc>
+      </w:tr>
+      <w:tr>
+        <w:tc>
+          <w:tcPr>
+            <w:tcW w:w="4814" w:type="dxa"/>
+          </w:tcPr>
+          <w:p>
+            <w:pPr>
+              <w:spacing w:after="160" w:line="259" w:lineRule="auto"/>
+            </w:pPr>
+            <w:r>
+              <w:t>RES_ListeReservatioEnCours</w:t>
+            </w:r>
+          </w:p>
+        </w:tc>
+        <w:tc>
+          <w:tcPr>
+            <w:tcW w:w="4814" w:type="dxa"/>
+          </w:tcPr>
+          <w:p>
+            <w:pPr>
+              <w:spacing w:after="160" w:line="259" w:lineRule="auto"/>
+            </w:pPr>
+            <w:r>
+              <w:t xml:space="preserve">Affiche la liste des réservations des lecteurs pour </w:t>
+            </w:r>
+            <w:r>
+              <w:t>l’ensemble</w:t>
+            </w:r>
+            <w:r>
+              <w:t xml:space="preserve"> des bibliothèques.</w:t>
+            </w:r>
+          </w:p>
+        </w:tc>
+      </w:tr>
+    </w:tbl>
+    <w:p/>
+    <w:p/>
+    <w:p>
+      <w:pPr>
+        <w:pStyle w:val="Titre2"/>
+      </w:pPr>
+      <w:r>
+        <w:t>Côté lecteur</w:t>
+      </w:r>
+    </w:p>
+    <w:tbl>
+      <w:tblPr>
+        <w:tblStyle w:val="Grilledutableau"/>
+        <w:tblW w:w="0" w:type="auto"/>
+        <w:tblInd w:w="0" w:type="dxa"/>
+        <w:tblLook w:val="04A0" w:firstRow="1" w:lastRow="0" w:firstColumn="1" w:lastColumn="0" w:noHBand="0" w:noVBand="1"/>
+      </w:tblPr>
+      <w:tblGrid>
+        <w:gridCol w:w="4814"/>
+        <w:gridCol w:w="4814"/>
+      </w:tblGrid>
+      <w:tr>
+        <w:trPr>
+          <w:trHeight w:val="570"/>
+        </w:trPr>
+        <w:tc>
+          <w:tcPr>
+            <w:tcW w:w="4814" w:type="dxa"/>
+          </w:tcPr>
+          <w:p>
+            <w:pPr>
+              <w:jc w:val="center"/>
+            </w:pPr>
+            <w:r>
+              <w:t>Procédures</w:t>
+            </w:r>
+          </w:p>
+        </w:tc>
+        <w:tc>
+          <w:tcPr>
+            <w:tcW w:w="4814" w:type="dxa"/>
+          </w:tcPr>
+          <w:p>
+            <w:pPr>
+              <w:jc w:val="center"/>
+            </w:pPr>
+            <w:r>
+              <w:t>Résultat attendu</w:t>
+            </w:r>
+          </w:p>
+        </w:tc>
+      </w:tr>
+      <w:tr>
+        <w:tc>
+          <w:tcPr>
+            <w:tcW w:w="4814" w:type="dxa"/>
+          </w:tcPr>
+          <w:p>
+            <w:r>
+              <w:t>EMP_AllEmpruntsByLec_Id</w:t>
+            </w:r>
+          </w:p>
+        </w:tc>
+        <w:tc>
+          <w:tcPr>
+            <w:tcW w:w="4814" w:type="dxa"/>
+          </w:tcPr>
+          <w:p>
+            <w:r>
+              <w:t>Affiche tous les emprunts d’un lecteur connecté à sa session.</w:t>
+            </w:r>
+          </w:p>
+        </w:tc>
+      </w:tr>
+      <w:tr>
+        <w:tc>
+          <w:tcPr>
+            <w:tcW w:w="4814" w:type="dxa"/>
+          </w:tcPr>
+          <w:p>
+            <w:r>
+              <w:t>EMP_AllEmpruntsEnCoursByLec_Id</w:t>
+            </w:r>
+          </w:p>
+        </w:tc>
+        <w:tc>
+          <w:tcPr>
+            <w:tcW w:w="4814" w:type="dxa"/>
+          </w:tcPr>
+          <w:p>
+            <w:r>
+              <w:t>Affiche tous les emprunts  en cours d’un lecteur connecté.</w:t>
+            </w:r>
+          </w:p>
+        </w:tc>
+      </w:tr>
+      <w:tr>
+        <w:tc>
+          <w:tcPr>
+            <w:tcW w:w="4814" w:type="dxa"/>
+          </w:tcPr>
+          <w:p>
+            <w:r>
+              <w:t>EMP_EllEmpruntsRenduByLec_Id</w:t>
+            </w:r>
+          </w:p>
+        </w:tc>
+        <w:tc>
+          <w:tcPr>
+            <w:tcW w:w="4814" w:type="dxa"/>
+          </w:tcPr>
+          <w:p>
+            <w:r>
+              <w:t>Afficher tous les emptunts  clôturés d’un lecteur connecté.</w:t>
+            </w:r>
+          </w:p>
+        </w:tc>
+      </w:tr>
+      <w:tr>
+        <w:tc>
+          <w:tcPr>
+            <w:tcW w:w="4814" w:type="dxa"/>
+          </w:tcPr>
+          <w:p>
+            <w:r>
+              <w:t>EMP_ALlRetardsAllBibByLec</w:t>
+            </w:r>
+          </w:p>
+        </w:tc>
+        <w:tc>
+          <w:tcPr>
+            <w:tcW w:w="4814" w:type="dxa"/>
+          </w:tcPr>
+          <w:p>
+            <w:r>
+              <w:t>Afficher les emprunts en retard d’un lecteur connecté.</w:t>
+            </w:r>
+          </w:p>
+        </w:tc>
+      </w:tr>
+      <w:tr>
+        <w:tc>
+          <w:tcPr>
+            <w:tcW w:w="4814" w:type="dxa"/>
+          </w:tcPr>
+          <w:p>
+            <w:r>
+              <w:t>EXE_ALlExemplairesByBib</w:t>
+            </w:r>
+          </w:p>
+        </w:tc>
+        <w:tc>
+          <w:tcPr>
+            <w:tcW w:w="4814" w:type="dxa"/>
+          </w:tcPr>
+          <w:p>
+            <w:r>
+              <w:t>Afficher les exemplaires détenus par la bibliothèque à laquelle le lecteur est connecté.</w:t>
+            </w:r>
+          </w:p>
+        </w:tc>
+      </w:tr>
+      <w:tr>
+        <w:tc>
+          <w:tcPr>
+            <w:tcW w:w="4814" w:type="dxa"/>
+          </w:tcPr>
+          <w:p>
+            <w:r>
+              <w:t>EMP_RetardsAllBibByLec</w:t>
+            </w:r>
+          </w:p>
+        </w:tc>
+        <w:tc>
+          <w:tcPr>
+            <w:tcW w:w="4814" w:type="dxa"/>
+          </w:tcPr>
+          <w:p>
+            <w:r>
+              <w:t>Afficher les retards d’un lecteur connecté par rapport à la bibliothèque à laquelle il est connecté.</w:t>
+            </w:r>
+          </w:p>
+        </w:tc>
+      </w:tr>
+      <w:tr>
+        <w:tc>
+          <w:tcPr>
+            <w:tcW w:w="4814" w:type="dxa"/>
+          </w:tcPr>
+          <w:p>
+            <w:r>
+              <w:t>EXE_EmprunterExememplaire</w:t>
+            </w:r>
+          </w:p>
+        </w:tc>
+        <w:tc>
+          <w:tcPr>
+            <w:tcW w:w="4814" w:type="dxa"/>
+          </w:tcPr>
+          <w:p>
+            <w:r>
+              <w:t>Permet d’emprunter un exemplaire.</w:t>
+            </w:r>
+          </w:p>
+        </w:tc>
+      </w:tr>
+      <w:tr>
+        <w:tc>
+          <w:tcPr>
+            <w:tcW w:w="4814" w:type="dxa"/>
+          </w:tcPr>
+          <w:p>
+            <w:r>
+              <w:t>LEC_Login</w:t>
+            </w:r>
+          </w:p>
+        </w:tc>
+        <w:tc>
+          <w:tcPr>
+            <w:tcW w:w="4814" w:type="dxa"/>
+          </w:tcPr>
+          <w:p>
+            <w:r>
+              <w:t>Vérifie le login d’un lecteur.</w:t>
+            </w:r>
+          </w:p>
+        </w:tc>
+      </w:tr>
+      <w:tr>
+        <w:tc>
+          <w:tcPr>
+            <w:tcW w:w="4814" w:type="dxa"/>
+          </w:tcPr>
+          <w:p>
+            <w:r>
+              <w:t>RES_ReserverLivre</w:t>
+            </w:r>
+          </w:p>
+        </w:tc>
+        <w:tc>
+          <w:tcPr>
+            <w:tcW w:w="4814" w:type="dxa"/>
+          </w:tcPr>
+          <w:p>
+            <w:r>
+              <w:t>Procédure qui permet de réserver un livre.</w:t>
+            </w:r>
+          </w:p>
+        </w:tc>
+      </w:tr>
+      <w:tr>
+        <w:tc>
+          <w:tcPr>
+            <w:tcW w:w="4814" w:type="dxa"/>
+          </w:tcPr>
+          <w:p>
+            <w:r>
+              <w:t>RES_ListeReservationByLec_Id</w:t>
+            </w:r>
+          </w:p>
+        </w:tc>
+        <w:tc>
+          <w:tcPr>
+            <w:tcW w:w="4814" w:type="dxa"/>
+          </w:tcPr>
+          <w:p>
+            <w:r>
+              <w:t>Afficher la liste des réservations d’un lecteur connecté.</w:t>
+            </w:r>
+          </w:p>
+        </w:tc>
+      </w:tr>
+    </w:tbl>
+    <w:p/>
+    <w:p>
+      <w:pPr>
+        <w:pStyle w:val="Titre1"/>
+        <w:jc w:val="both"/>
+      </w:pPr>
+      <w:bookmarkStart w:id="8" w:name="_Toc472089127"/>
       <w:r>
         <w:lastRenderedPageBreak/>
         <w:t>Présentation graphique</w:t>
       </w:r>
-      <w:bookmarkEnd w:id="6"/>
+      <w:bookmarkEnd w:id="8"/>
     </w:p>
     <w:p>
       <w:pPr>
         <w:pStyle w:val="Titre2"/>
       </w:pPr>
-      <w:bookmarkStart w:id="7" w:name="_Toc471977101"/>
+      <w:bookmarkStart w:id="9" w:name="_Toc472089128"/>
       <w:r>
         <w:t>Winform : Choix du mode de connexion</w:t>
       </w:r>
-      <w:bookmarkEnd w:id="7"/>
+      <w:bookmarkEnd w:id="9"/>
     </w:p>
     <w:p>
       <w:pPr>
@@ -3638,27 +4486,14 @@
       <w:r>
         <w:t xml:space="preserve">Figure </w:t>
       </w:r>
-      <w:r>
-        <w:fldChar w:fldCharType="begin"/>
-      </w:r>
-      <w:r>
-        <w:instrText xml:space="preserve"> SEQ Figure \* ARABIC </w:instrText>
-      </w:r>
-      <w:r>
-        <w:fldChar w:fldCharType="separate"/>
-      </w:r>
-      <w:r>
-        <w:rPr>
-          <w:noProof/>
-        </w:rPr>
-        <w:t>1</w:t>
-      </w:r>
-      <w:r>
-        <w:rPr>
-          <w:noProof/>
-        </w:rPr>
-        <w:fldChar w:fldCharType="end"/>
-      </w:r>
+      <w:fldSimple w:instr=" SEQ Figure \* ARABIC ">
+        <w:r>
+          <w:rPr>
+            <w:noProof/>
+          </w:rPr>
+          <w:t>1</w:t>
+        </w:r>
+      </w:fldSimple>
       <w:r>
         <w:t xml:space="preserve"> - Fenêtre de choix du mode de connexion</w:t>
       </w:r>
@@ -3687,24 +4522,24 @@
       <w:pPr>
         <w:pStyle w:val="Titre2"/>
       </w:pPr>
-      <w:bookmarkStart w:id="8" w:name="_Toc471977102"/>
+      <w:bookmarkStart w:id="10" w:name="_Toc472089129"/>
       <w:r>
         <w:t xml:space="preserve">Winform : GUI </w:t>
       </w:r>
       <w:r>
         <w:t>Administrateur</w:t>
       </w:r>
-      <w:bookmarkEnd w:id="8"/>
+      <w:bookmarkEnd w:id="10"/>
     </w:p>
     <w:p>
       <w:pPr>
         <w:pStyle w:val="Titre3"/>
       </w:pPr>
-      <w:bookmarkStart w:id="9" w:name="_Toc471977103"/>
+      <w:bookmarkStart w:id="11" w:name="_Toc472089130"/>
       <w:r>
         <w:t>Gestion des livres</w:t>
       </w:r>
-      <w:bookmarkEnd w:id="9"/>
+      <w:bookmarkEnd w:id="11"/>
     </w:p>
     <w:p>
       <w:pPr>
@@ -3842,27 +4677,14 @@
       <w:r>
         <w:t xml:space="preserve">Figure </w:t>
       </w:r>
-      <w:r>
-        <w:fldChar w:fldCharType="begin"/>
-      </w:r>
-      <w:r>
-        <w:instrText xml:space="preserve"> SEQ Figure \* ARABIC </w:instrText>
-      </w:r>
-      <w:r>
-        <w:fldChar w:fldCharType="separate"/>
-      </w:r>
-      <w:r>
-        <w:rPr>
-          <w:noProof/>
-        </w:rPr>
-        <w:t>2</w:t>
-      </w:r>
-      <w:r>
-        <w:rPr>
-          <w:noProof/>
-        </w:rPr>
-        <w:fldChar w:fldCharType="end"/>
-      </w:r>
+      <w:fldSimple w:instr=" SEQ Figure \* ARABIC ">
+        <w:r>
+          <w:rPr>
+            <w:noProof/>
+          </w:rPr>
+          <w:t>2</w:t>
+        </w:r>
+      </w:fldSimple>
       <w:r>
         <w:t xml:space="preserve"> - Fenêtre : Gestion des livres (côté admin)</w:t>
       </w:r>
@@ -3876,11 +4698,11 @@
       <w:pPr>
         <w:pStyle w:val="Titre3"/>
       </w:pPr>
-      <w:bookmarkStart w:id="10" w:name="_Toc471977104"/>
+      <w:bookmarkStart w:id="12" w:name="_Toc472089131"/>
       <w:r>
         <w:t>Gestion des exemplaires</w:t>
       </w:r>
-      <w:bookmarkEnd w:id="10"/>
+      <w:bookmarkEnd w:id="12"/>
     </w:p>
     <w:p>
       <w:r>
@@ -3957,27 +4779,14 @@
       <w:r>
         <w:t xml:space="preserve">Figure </w:t>
       </w:r>
-      <w:r>
-        <w:fldChar w:fldCharType="begin"/>
-      </w:r>
-      <w:r>
-        <w:instrText xml:space="preserve"> SEQ Figure \* ARABIC </w:instrText>
-      </w:r>
-      <w:r>
-        <w:fldChar w:fldCharType="separate"/>
-      </w:r>
-      <w:r>
-        <w:rPr>
-          <w:noProof/>
-        </w:rPr>
-        <w:t>3</w:t>
-      </w:r>
-      <w:r>
-        <w:rPr>
-          <w:noProof/>
-        </w:rPr>
-        <w:fldChar w:fldCharType="end"/>
-      </w:r>
+      <w:fldSimple w:instr=" SEQ Figure \* ARABIC ">
+        <w:r>
+          <w:rPr>
+            <w:noProof/>
+          </w:rPr>
+          <w:t>3</w:t>
+        </w:r>
+      </w:fldSimple>
       <w:r>
         <w:t xml:space="preserve"> – Fenêtre : Gestion des exemplaires (côté admin)</w:t>
       </w:r>
@@ -3996,12 +4805,12 @@
       <w:pPr>
         <w:pStyle w:val="Titre3"/>
       </w:pPr>
-      <w:bookmarkStart w:id="11" w:name="_Toc471977105"/>
+      <w:bookmarkStart w:id="13" w:name="_Toc472089132"/>
       <w:r>
         <w:lastRenderedPageBreak/>
         <w:t>Gestion des emprunts et des retards</w:t>
       </w:r>
-      <w:bookmarkEnd w:id="11"/>
+      <w:bookmarkEnd w:id="13"/>
     </w:p>
     <w:p>
       <w:r>
@@ -4076,27 +4885,14 @@
       <w:r>
         <w:t xml:space="preserve">Figure </w:t>
       </w:r>
-      <w:r>
-        <w:fldChar w:fldCharType="begin"/>
-      </w:r>
-      <w:r>
-        <w:instrText xml:space="preserve"> SEQ Figure \* ARABIC </w:instrText>
-      </w:r>
-      <w:r>
-        <w:fldChar w:fldCharType="separate"/>
-      </w:r>
-      <w:r>
-        <w:rPr>
-          <w:noProof/>
-        </w:rPr>
-        <w:t>4</w:t>
-      </w:r>
-      <w:r>
-        <w:rPr>
-          <w:noProof/>
-        </w:rPr>
-        <w:fldChar w:fldCharType="end"/>
-      </w:r>
+      <w:fldSimple w:instr=" SEQ Figure \* ARABIC ">
+        <w:r>
+          <w:rPr>
+            <w:noProof/>
+          </w:rPr>
+          <w:t>4</w:t>
+        </w:r>
+      </w:fldSimple>
       <w:r>
         <w:t xml:space="preserve"> – Fenêtre : Gestion des emprunts (côté admin)</w:t>
       </w:r>
@@ -4105,11 +4901,11 @@
       <w:pPr>
         <w:pStyle w:val="Titre3"/>
       </w:pPr>
-      <w:bookmarkStart w:id="12" w:name="_Toc471977106"/>
+      <w:bookmarkStart w:id="14" w:name="_Toc472089133"/>
       <w:r>
         <w:t>Volet Lecteurs</w:t>
       </w:r>
-      <w:bookmarkEnd w:id="12"/>
+      <w:bookmarkEnd w:id="14"/>
     </w:p>
     <w:p>
       <w:r>
@@ -4185,27 +4981,14 @@
         <w:lastRenderedPageBreak/>
         <w:t xml:space="preserve">Figure </w:t>
       </w:r>
-      <w:r>
-        <w:fldChar w:fldCharType="begin"/>
-      </w:r>
-      <w:r>
-        <w:instrText xml:space="preserve"> SEQ Figure \* ARABIC </w:instrText>
-      </w:r>
-      <w:r>
-        <w:fldChar w:fldCharType="separate"/>
-      </w:r>
-      <w:r>
-        <w:rPr>
-          <w:noProof/>
-        </w:rPr>
-        <w:t>5</w:t>
-      </w:r>
-      <w:r>
-        <w:rPr>
-          <w:noProof/>
-        </w:rPr>
-        <w:fldChar w:fldCharType="end"/>
-      </w:r>
+      <w:fldSimple w:instr=" SEQ Figure \* ARABIC ">
+        <w:r>
+          <w:rPr>
+            <w:noProof/>
+          </w:rPr>
+          <w:t>5</w:t>
+        </w:r>
+      </w:fldSimple>
       <w:r>
         <w:t xml:space="preserve"> Fenêtre </w:t>
       </w:r>
@@ -4222,21 +5005,21 @@
       <w:pPr>
         <w:pStyle w:val="Titre2"/>
       </w:pPr>
-      <w:bookmarkStart w:id="13" w:name="_Toc471977107"/>
+      <w:bookmarkStart w:id="15" w:name="_Toc472089134"/>
       <w:r>
         <w:t>Winform : Gui Lecteur</w:t>
       </w:r>
-      <w:bookmarkEnd w:id="13"/>
+      <w:bookmarkEnd w:id="15"/>
     </w:p>
     <w:p>
       <w:pPr>
         <w:pStyle w:val="Titre3"/>
       </w:pPr>
-      <w:bookmarkStart w:id="14" w:name="_Toc471977108"/>
+      <w:bookmarkStart w:id="16" w:name="_Toc472089135"/>
       <w:r>
         <w:t>Section d’emprunts</w:t>
       </w:r>
-      <w:bookmarkEnd w:id="14"/>
+      <w:bookmarkEnd w:id="16"/>
     </w:p>
     <w:p>
       <w:pPr>
@@ -4322,27 +5105,14 @@
       <w:r>
         <w:t xml:space="preserve">Figure </w:t>
       </w:r>
-      <w:r>
-        <w:fldChar w:fldCharType="begin"/>
-      </w:r>
-      <w:r>
-        <w:instrText xml:space="preserve"> SEQ Figure \* ARABIC </w:instrText>
-      </w:r>
-      <w:r>
-        <w:fldChar w:fldCharType="separate"/>
-      </w:r>
-      <w:r>
-        <w:rPr>
-          <w:noProof/>
-        </w:rPr>
-        <w:t>6</w:t>
-      </w:r>
-      <w:r>
-        <w:rPr>
-          <w:noProof/>
-        </w:rPr>
-        <w:fldChar w:fldCharType="end"/>
-      </w:r>
+      <w:fldSimple w:instr=" SEQ Figure \* ARABIC ">
+        <w:r>
+          <w:rPr>
+            <w:noProof/>
+          </w:rPr>
+          <w:t>6</w:t>
+        </w:r>
+      </w:fldSimple>
       <w:r>
         <w:t xml:space="preserve"> - Fenêtre </w:t>
       </w:r>
@@ -4359,14 +5129,14 @@
       <w:pPr>
         <w:pStyle w:val="Titre3"/>
       </w:pPr>
-      <w:bookmarkStart w:id="15" w:name="_Toc471977109"/>
+      <w:bookmarkStart w:id="17" w:name="_Toc472089136"/>
       <w:r>
         <w:t xml:space="preserve">Section des </w:t>
       </w:r>
       <w:r>
         <w:t>réservations</w:t>
       </w:r>
-      <w:bookmarkEnd w:id="15"/>
+      <w:bookmarkEnd w:id="17"/>
     </w:p>
     <w:p>
       <w:r>
@@ -4441,27 +5211,14 @@
       <w:r>
         <w:t xml:space="preserve">Figure </w:t>
       </w:r>
-      <w:r>
-        <w:fldChar w:fldCharType="begin"/>
-      </w:r>
-      <w:r>
-        <w:instrText xml:space="preserve"> SEQ Figure \* ARABIC </w:instrText>
-      </w:r>
-      <w:r>
-        <w:fldChar w:fldCharType="separate"/>
-      </w:r>
-      <w:r>
-        <w:rPr>
-          <w:noProof/>
-        </w:rPr>
-        <w:t>7</w:t>
-      </w:r>
-      <w:r>
-        <w:rPr>
-          <w:noProof/>
-        </w:rPr>
-        <w:fldChar w:fldCharType="end"/>
-      </w:r>
+      <w:fldSimple w:instr=" SEQ Figure \* ARABIC ">
+        <w:r>
+          <w:rPr>
+            <w:noProof/>
+          </w:rPr>
+          <w:t>7</w:t>
+        </w:r>
+      </w:fldSimple>
       <w:r>
         <w:t xml:space="preserve"> - Fenêtre : Réservations (côté lecteur)</w:t>
       </w:r>
@@ -4474,11 +5231,11 @@
       <w:r>
         <w:tab/>
       </w:r>
-      <w:bookmarkStart w:id="16" w:name="_Toc471977110"/>
+      <w:bookmarkStart w:id="18" w:name="_Toc472089137"/>
       <w:r>
         <w:t>Section d’historique</w:t>
       </w:r>
-      <w:bookmarkEnd w:id="16"/>
+      <w:bookmarkEnd w:id="18"/>
     </w:p>
     <w:p>
       <w:r>
@@ -4558,27 +5315,14 @@
       <w:r>
         <w:t xml:space="preserve">Figure </w:t>
       </w:r>
-      <w:r>
-        <w:fldChar w:fldCharType="begin"/>
-      </w:r>
-      <w:r>
-        <w:instrText xml:space="preserve"> SEQ Figure \* ARABIC </w:instrText>
-      </w:r>
-      <w:r>
-        <w:fldChar w:fldCharType="separate"/>
-      </w:r>
-      <w:r>
-        <w:rPr>
-          <w:noProof/>
-        </w:rPr>
-        <w:t>8</w:t>
-      </w:r>
-      <w:r>
-        <w:rPr>
-          <w:noProof/>
-        </w:rPr>
-        <w:fldChar w:fldCharType="end"/>
-      </w:r>
+      <w:fldSimple w:instr=" SEQ Figure \* ARABIC ">
+        <w:r>
+          <w:rPr>
+            <w:noProof/>
+          </w:rPr>
+          <w:t>8</w:t>
+        </w:r>
+      </w:fldSimple>
       <w:r>
         <w:t xml:space="preserve"> Fenêtre : Historique (côté lecteur)</w:t>
       </w:r>
@@ -4600,12 +5344,12 @@
       <w:pPr>
         <w:pStyle w:val="Titre3"/>
       </w:pPr>
-      <w:bookmarkStart w:id="17" w:name="_Toc471977111"/>
+      <w:bookmarkStart w:id="19" w:name="_Toc472089138"/>
       <w:r>
         <w:lastRenderedPageBreak/>
         <w:t>Section de gestion de profil</w:t>
       </w:r>
-      <w:bookmarkEnd w:id="17"/>
+      <w:bookmarkEnd w:id="19"/>
     </w:p>
     <w:p>
       <w:r>
@@ -4679,27 +5423,14 @@
       <w:r>
         <w:t xml:space="preserve">Figure </w:t>
       </w:r>
-      <w:r>
-        <w:fldChar w:fldCharType="begin"/>
-      </w:r>
-      <w:r>
-        <w:instrText xml:space="preserve"> SEQ Figure \* ARABIC </w:instrText>
-      </w:r>
-      <w:r>
-        <w:fldChar w:fldCharType="separate"/>
-      </w:r>
-      <w:r>
-        <w:rPr>
-          <w:noProof/>
-        </w:rPr>
-        <w:t>9</w:t>
-      </w:r>
-      <w:r>
-        <w:rPr>
-          <w:noProof/>
-        </w:rPr>
-        <w:fldChar w:fldCharType="end"/>
-      </w:r>
+      <w:fldSimple w:instr=" SEQ Figure \* ARABIC ">
+        <w:r>
+          <w:rPr>
+            <w:noProof/>
+          </w:rPr>
+          <w:t>9</w:t>
+        </w:r>
+      </w:fldSimple>
       <w:r>
         <w:t xml:space="preserve"> - Fenêtre : Profil (côté lecteur)</w:t>
       </w:r>
@@ -4709,9 +5440,11 @@
       <w:pPr>
         <w:pStyle w:val="Titre1"/>
       </w:pPr>
+      <w:bookmarkStart w:id="20" w:name="_Toc472089139"/>
       <w:r>
         <w:t>Conclusion</w:t>
       </w:r>
+      <w:bookmarkEnd w:id="20"/>
     </w:p>
     <w:p/>
     <w:p>
@@ -4746,8 +5479,6 @@
       <w:r>
         <w:t>s’organiser pour aboutir la réalisation d’un projet en travaillant sur un projet partagé sur  ‘’Github’’ qui permet vraiment de bien  et voir le projet se compléter avec l’apport de chaque membre participant à ce projet.</w:t>
       </w:r>
-      <w:bookmarkStart w:id="18" w:name="_GoBack"/>
-      <w:bookmarkEnd w:id="18"/>
     </w:p>
     <w:sectPr>
       <w:headerReference w:type="default" r:id="rId23"/>
@@ -4853,7 +5584,7 @@
         <w:szCs w:val="24"/>
         <w:lang w:val="fr-FR"/>
       </w:rPr>
-      <w:t>13</w:t>
+      <w:t>15</w:t>
     </w:r>
     <w:r>
       <w:rPr>
@@ -4904,7 +5635,7 @@
         <w:szCs w:val="24"/>
         <w:lang w:val="fr-FR"/>
       </w:rPr>
-      <w:t>13</w:t>
+      <w:t>15</w:t>
     </w:r>
     <w:r>
       <w:rPr>
@@ -7177,7 +7908,7 @@
 </file>
 
 <file path=customXml/itemProps1.xml><?xml version="1.0" encoding="utf-8"?>
-<ds:datastoreItem xmlns:ds="http://schemas.openxmlformats.org/officeDocument/2006/customXml" ds:itemID="{C36B9487-0281-4C63-9967-0A70206574E2}">
+<ds:datastoreItem xmlns:ds="http://schemas.openxmlformats.org/officeDocument/2006/customXml" ds:itemID="{54F5F3A3-29FA-4752-8254-3029EE32FE99}">
   <ds:schemaRefs>
     <ds:schemaRef ds:uri="http://schemas.openxmlformats.org/officeDocument/2006/bibliography"/>
   </ds:schemaRefs>

</xml_diff>